<commit_message>
implementing safety program download
</commit_message>
<xml_diff>
--- a/Website-Main/Safety Programs/abrasive blasting.docx
+++ b/Website-Main/Safety Programs/abrasive blasting.docx
@@ -1,6 +1,6 @@
 
 <file path=word/document.xml><?xml version="1.0" encoding="utf-8"?>
-<w:document xmlns:wpc="http://schemas.microsoft.com/office/word/2010/wordprocessingCanvas" xmlns:cx="http://schemas.microsoft.com/office/drawing/2014/chartex" xmlns:cx1="http://schemas.microsoft.com/office/drawing/2015/9/8/chartex" xmlns:cx2="http://schemas.microsoft.com/office/drawing/2015/10/21/chartex" xmlns:cx3="http://schemas.microsoft.com/office/drawing/2016/5/9/chartex" xmlns:cx4="http://schemas.microsoft.com/office/drawing/2016/5/10/chartex" xmlns:cx5="http://schemas.microsoft.com/office/drawing/2016/5/11/chartex" xmlns:cx6="http://schemas.microsoft.com/office/drawing/2016/5/12/chartex" xmlns:cx7="http://schemas.microsoft.com/office/drawing/2016/5/13/chartex" xmlns:cx8="http://schemas.microsoft.com/office/drawing/2016/5/14/chartex" xmlns:mc="http://schemas.openxmlformats.org/markup-compatibility/2006" xmlns:aink="http://schemas.microsoft.com/office/drawing/2016/ink" xmlns:am3d="http://schemas.microsoft.com/office/drawing/2017/model3d" xmlns:o="urn:schemas-microsoft-com:office:office" xmlns:r="http://schemas.openxmlformats.org/officeDocument/2006/relationships" xmlns:m="http://schemas.openxmlformats.org/officeDocument/2006/math" xmlns:v="urn:schemas-microsoft-com:vml" xmlns:wp14="http://schemas.microsoft.com/office/word/2010/wordprocessingDrawing" xmlns:wp="http://schemas.openxmlformats.org/drawingml/2006/wordprocessingDrawing" xmlns:w10="urn:schemas-microsoft-com:office:word" xmlns:w="http://schemas.openxmlformats.org/wordprocessingml/2006/main" xmlns:w14="http://schemas.microsoft.com/office/word/2010/wordml" xmlns:w15="http://schemas.microsoft.com/office/word/2012/wordml" xmlns:w16cex="http://schemas.microsoft.com/office/word/2018/wordml/cex" xmlns:w16cid="http://schemas.microsoft.com/office/word/2016/wordml/cid" xmlns:w16="http://schemas.microsoft.com/office/word/2018/wordml" xmlns:w16sdtdh="http://schemas.microsoft.com/office/word/2020/wordml/sdtdatahash" xmlns:w16se="http://schemas.microsoft.com/office/word/2015/wordml/symex" xmlns:wpg="http://schemas.microsoft.com/office/word/2010/wordprocessingGroup" xmlns:wpi="http://schemas.microsoft.com/office/word/2010/wordprocessingInk" xmlns:wne="http://schemas.microsoft.com/office/word/2006/wordml" xmlns:wps="http://schemas.microsoft.com/office/word/2010/wordprocessingShape" mc:Ignorable="w14 w15 w16se w16cid w16 w16cex w16sdtdh wp14">
+<w:document xmlns:wpc="http://schemas.microsoft.com/office/word/2010/wordprocessingCanvas" xmlns:cx="http://schemas.microsoft.com/office/drawing/2014/chartex" xmlns:cx1="http://schemas.microsoft.com/office/drawing/2015/9/8/chartex" xmlns:cx2="http://schemas.microsoft.com/office/drawing/2015/10/21/chartex" xmlns:cx3="http://schemas.microsoft.com/office/drawing/2016/5/9/chartex" xmlns:cx4="http://schemas.microsoft.com/office/drawing/2016/5/10/chartex" xmlns:cx5="http://schemas.microsoft.com/office/drawing/2016/5/11/chartex" xmlns:cx6="http://schemas.microsoft.com/office/drawing/2016/5/12/chartex" xmlns:cx7="http://schemas.microsoft.com/office/drawing/2016/5/13/chartex" xmlns:cx8="http://schemas.microsoft.com/office/drawing/2016/5/14/chartex" xmlns:mc="http://schemas.openxmlformats.org/markup-compatibility/2006" xmlns:aink="http://schemas.microsoft.com/office/drawing/2016/ink" xmlns:am3d="http://schemas.microsoft.com/office/drawing/2017/model3d" xmlns:o="urn:schemas-microsoft-com:office:office" xmlns:oel="http://schemas.microsoft.com/office/2019/extlst" xmlns:r="http://schemas.openxmlformats.org/officeDocument/2006/relationships" xmlns:m="http://schemas.openxmlformats.org/officeDocument/2006/math" xmlns:v="urn:schemas-microsoft-com:vml" xmlns:wp14="http://schemas.microsoft.com/office/word/2010/wordprocessingDrawing" xmlns:wp="http://schemas.openxmlformats.org/drawingml/2006/wordprocessingDrawing" xmlns:w10="urn:schemas-microsoft-com:office:word" xmlns:w="http://schemas.openxmlformats.org/wordprocessingml/2006/main" xmlns:w14="http://schemas.microsoft.com/office/word/2010/wordml" xmlns:w15="http://schemas.microsoft.com/office/word/2012/wordml" xmlns:w16cex="http://schemas.microsoft.com/office/word/2018/wordml/cex" xmlns:w16cid="http://schemas.microsoft.com/office/word/2016/wordml/cid" xmlns:w16="http://schemas.microsoft.com/office/word/2018/wordml" xmlns:w16sdtdh="http://schemas.microsoft.com/office/word/2020/wordml/sdtdatahash" xmlns:w16se="http://schemas.microsoft.com/office/word/2015/wordml/symex" xmlns:wpg="http://schemas.microsoft.com/office/word/2010/wordprocessingGroup" xmlns:wpi="http://schemas.microsoft.com/office/word/2010/wordprocessingInk" xmlns:wne="http://schemas.microsoft.com/office/word/2006/wordml" xmlns:wps="http://schemas.microsoft.com/office/word/2010/wordprocessingShape" mc:Ignorable="w14 w15 w16se w16cid w16 w16cex w16sdtdh wp14">
   <w:body>
     <w:p>
       <w:pPr>
@@ -129,7 +129,21 @@
         <w:rPr>
           <w:rFonts w:ascii="Arial" w:hAnsi="Arial" w:cs="Arial"/>
         </w:rPr>
-        <w:t xml:space="preserve">Whenever hazardous substances such as dusts, fumes, mists, vapors, or gases exist or are produced in the course of construction work, their concentrations shall not exceed the limits specified in </w:t>
+        <w:t xml:space="preserve">Whenever hazardous substances such as dusts, fumes, mists, vapors, or gases exist or are produced </w:t>
+      </w:r>
+      <w:proofErr w:type="gramStart"/>
+      <w:r>
+        <w:rPr>
+          <w:rFonts w:ascii="Arial" w:hAnsi="Arial" w:cs="Arial"/>
+        </w:rPr>
+        <w:t>in the course of</w:t>
+      </w:r>
+      <w:proofErr w:type="gramEnd"/>
+      <w:r>
+        <w:rPr>
+          <w:rFonts w:ascii="Arial" w:hAnsi="Arial" w:cs="Arial"/>
+        </w:rPr>
+        <w:t xml:space="preserve"> construction work, their concentrations shall not exceed the limits specified in </w:t>
       </w:r>
       <w:r>
         <w:rPr>
@@ -291,7 +305,23 @@
           <w:rFonts w:ascii="Arial" w:hAnsi="Arial" w:cs="Arial"/>
           <w:color w:val="000000"/>
         </w:rPr>
-        <w:t xml:space="preserve">Air compressors must be located in a well-ventilated area.  It must be able to contain large volumes of clean, toxicant-free air.  This means the compressor must be placed up wind from the blasting operation and out of the range of dust and flying abrasives. </w:t>
+        <w:t xml:space="preserve">Air compressors must </w:t>
+      </w:r>
+      <w:proofErr w:type="gramStart"/>
+      <w:r>
+        <w:rPr>
+          <w:rFonts w:ascii="Arial" w:hAnsi="Arial" w:cs="Arial"/>
+          <w:color w:val="000000"/>
+        </w:rPr>
+        <w:t>be located in</w:t>
+      </w:r>
+      <w:proofErr w:type="gramEnd"/>
+      <w:r>
+        <w:rPr>
+          <w:rFonts w:ascii="Arial" w:hAnsi="Arial" w:cs="Arial"/>
+          <w:color w:val="000000"/>
+        </w:rPr>
+        <w:t xml:space="preserve"> a well-ventilated area.  It must be able to contain large volumes of clean, toxicant-free air.  This means the compressor must be placed up wind from the blasting operation and out of the range of dust and flying abrasives. </w:t>
       </w:r>
     </w:p>
     <w:p>
@@ -413,7 +443,21 @@
         <w:rPr>
           <w:rFonts w:ascii="Arial" w:hAnsi="Arial" w:cs="Arial"/>
         </w:rPr>
-        <w:t>Compressed air shall not be used for cleaning purposes except where the pressure is reduced to less than 30 p.s.i.</w:t>
+        <w:t xml:space="preserve">Compressed air shall not be used for cleaning purposes except where the pressure is reduced to less than 30 </w:t>
+      </w:r>
+      <w:proofErr w:type="spellStart"/>
+      <w:r>
+        <w:rPr>
+          <w:rFonts w:ascii="Arial" w:hAnsi="Arial" w:cs="Arial"/>
+        </w:rPr>
+        <w:t>p.s.i</w:t>
+      </w:r>
+      <w:proofErr w:type="spellEnd"/>
+      <w:r>
+        <w:rPr>
+          <w:rFonts w:ascii="Arial" w:hAnsi="Arial" w:cs="Arial"/>
+        </w:rPr>
+        <w:t>.</w:t>
       </w:r>
     </w:p>
     <w:p>
@@ -595,7 +639,23 @@
           <w:rFonts w:ascii="Arial" w:hAnsi="Arial" w:cs="Arial"/>
           <w:color w:val="000000"/>
         </w:rPr>
-        <w:t xml:space="preserve">Hose ends must come into contact with coupling gaskets to prevent leaks and to maintain static electricity conductivity.  </w:t>
+        <w:t xml:space="preserve">Hose ends must </w:t>
+      </w:r>
+      <w:proofErr w:type="gramStart"/>
+      <w:r>
+        <w:rPr>
+          <w:rFonts w:ascii="Arial" w:hAnsi="Arial" w:cs="Arial"/>
+          <w:color w:val="000000"/>
+        </w:rPr>
+        <w:t>come into contact with</w:t>
+      </w:r>
+      <w:proofErr w:type="gramEnd"/>
+      <w:r>
+        <w:rPr>
+          <w:rFonts w:ascii="Arial" w:hAnsi="Arial" w:cs="Arial"/>
+          <w:color w:val="000000"/>
+        </w:rPr>
+        <w:t xml:space="preserve"> coupling gaskets to prevent leaks and to maintain static electricity conductivity.  </w:t>
       </w:r>
     </w:p>
     <w:p>
@@ -776,7 +836,23 @@
           <w:rFonts w:ascii="Arial" w:hAnsi="Arial" w:cs="Arial"/>
           <w:color w:val="000000"/>
         </w:rPr>
-        <w:t xml:space="preserve">Never tape, strap, or tie down an air actuated remote control lever or choke electric remote control switch.  </w:t>
+        <w:t xml:space="preserve">Never tape, strap, or tie down an air actuated </w:t>
+      </w:r>
+      <w:proofErr w:type="gramStart"/>
+      <w:r>
+        <w:rPr>
+          <w:rFonts w:ascii="Arial" w:hAnsi="Arial" w:cs="Arial"/>
+          <w:color w:val="000000"/>
+        </w:rPr>
+        <w:t>remote control</w:t>
+      </w:r>
+      <w:proofErr w:type="gramEnd"/>
+      <w:r>
+        <w:rPr>
+          <w:rFonts w:ascii="Arial" w:hAnsi="Arial" w:cs="Arial"/>
+          <w:color w:val="000000"/>
+        </w:rPr>
+        <w:t xml:space="preserve"> lever or choke electric remote control switch.  </w:t>
       </w:r>
     </w:p>
     <w:p>
@@ -1220,7 +1296,21 @@
         <w:rPr>
           <w:rFonts w:ascii="Arial" w:hAnsi="Arial" w:cs="Arial"/>
         </w:rPr>
-        <w:t>Blasting helmet with supplied air. The air shall be free of harmful quantities of oil, mists, or noxious gasses and must meet the requirements for supplied-air quality and use specified in 29 CFR 1910.134 (i).</w:t>
+        <w:t>Blasting helmet with supplied air. The air shall be free of harmful quantities of oil, mists, or noxious gasses and must meet the requirements for supplied-air quality and use specified in 29 CFR 1910.134 (</w:t>
+      </w:r>
+      <w:proofErr w:type="spellStart"/>
+      <w:r>
+        <w:rPr>
+          <w:rFonts w:ascii="Arial" w:hAnsi="Arial" w:cs="Arial"/>
+        </w:rPr>
+        <w:t>i</w:t>
+      </w:r>
+      <w:proofErr w:type="spellEnd"/>
+      <w:r>
+        <w:rPr>
+          <w:rFonts w:ascii="Arial" w:hAnsi="Arial" w:cs="Arial"/>
+        </w:rPr>
+        <w:t>).</w:t>
       </w:r>
     </w:p>
     <w:p>
@@ -1433,7 +1523,23 @@
           <w:rFonts w:ascii="Arial" w:hAnsi="Arial" w:cs="Arial"/>
           <w:color w:val="000000"/>
         </w:rPr>
-        <w:t xml:space="preserve">A type CE pressure-demand abrasive blast respirator shall be worn by the blaster whenever silica sand is used as an abrasive material. </w:t>
+        <w:t xml:space="preserve">A </w:t>
+      </w:r>
+      <w:proofErr w:type="gramStart"/>
+      <w:r>
+        <w:rPr>
+          <w:rFonts w:ascii="Arial" w:hAnsi="Arial" w:cs="Arial"/>
+          <w:color w:val="000000"/>
+        </w:rPr>
+        <w:t>type</w:t>
+      </w:r>
+      <w:proofErr w:type="gramEnd"/>
+      <w:r>
+        <w:rPr>
+          <w:rFonts w:ascii="Arial" w:hAnsi="Arial" w:cs="Arial"/>
+          <w:color w:val="000000"/>
+        </w:rPr>
+        <w:t xml:space="preserve"> CE pressure-demand abrasive blast respirator shall be worn by the blaster whenever silica sand is used as an abrasive material. </w:t>
       </w:r>
     </w:p>
     <w:p>
@@ -1506,7 +1612,23 @@
           <w:rFonts w:ascii="Arial" w:hAnsi="Arial" w:cs="Arial"/>
           <w:color w:val="000000"/>
         </w:rPr>
-        <w:t xml:space="preserve">All respirators shall be cleaned and disinfected at the end of each work day. </w:t>
+        <w:t xml:space="preserve">All respirators shall be cleaned and disinfected at the end of each </w:t>
+      </w:r>
+      <w:proofErr w:type="gramStart"/>
+      <w:r>
+        <w:rPr>
+          <w:rFonts w:ascii="Arial" w:hAnsi="Arial" w:cs="Arial"/>
+          <w:color w:val="000000"/>
+        </w:rPr>
+        <w:t>work day</w:t>
+      </w:r>
+      <w:proofErr w:type="gramEnd"/>
+      <w:r>
+        <w:rPr>
+          <w:rFonts w:ascii="Arial" w:hAnsi="Arial" w:cs="Arial"/>
+          <w:color w:val="000000"/>
+        </w:rPr>
+        <w:t xml:space="preserve">. </w:t>
       </w:r>
     </w:p>
     <w:p>
@@ -1628,7 +1750,12 @@
     </w:p>
     <w:p/>
     <w:sectPr>
-      <w:headerReference w:type="default" r:id="rId8"/>
+      <w:headerReference w:type="even" r:id="rId8"/>
+      <w:headerReference w:type="default" r:id="rId9"/>
+      <w:footerReference w:type="even" r:id="rId10"/>
+      <w:footerReference w:type="default" r:id="rId11"/>
+      <w:headerReference w:type="first" r:id="rId12"/>
+      <w:footerReference w:type="first" r:id="rId13"/>
       <w:pgSz w:w="12240" w:h="15840"/>
       <w:pgMar w:top="1440" w:right="1440" w:bottom="1440" w:left="1440" w:header="720" w:footer="720" w:gutter="0"/>
       <w:cols w:space="720"/>
@@ -1639,7 +1766,7 @@
 </file>
 
 <file path=word/endnotes.xml><?xml version="1.0" encoding="utf-8"?>
-<w:endnotes xmlns:wpc="http://schemas.microsoft.com/office/word/2010/wordprocessingCanvas" xmlns:cx="http://schemas.microsoft.com/office/drawing/2014/chartex" xmlns:cx1="http://schemas.microsoft.com/office/drawing/2015/9/8/chartex" xmlns:cx2="http://schemas.microsoft.com/office/drawing/2015/10/21/chartex" xmlns:cx3="http://schemas.microsoft.com/office/drawing/2016/5/9/chartex" xmlns:cx4="http://schemas.microsoft.com/office/drawing/2016/5/10/chartex" xmlns:cx5="http://schemas.microsoft.com/office/drawing/2016/5/11/chartex" xmlns:cx6="http://schemas.microsoft.com/office/drawing/2016/5/12/chartex" xmlns:cx7="http://schemas.microsoft.com/office/drawing/2016/5/13/chartex" xmlns:cx8="http://schemas.microsoft.com/office/drawing/2016/5/14/chartex" xmlns:mc="http://schemas.openxmlformats.org/markup-compatibility/2006" xmlns:aink="http://schemas.microsoft.com/office/drawing/2016/ink" xmlns:am3d="http://schemas.microsoft.com/office/drawing/2017/model3d" xmlns:o="urn:schemas-microsoft-com:office:office" xmlns:r="http://schemas.openxmlformats.org/officeDocument/2006/relationships" xmlns:m="http://schemas.openxmlformats.org/officeDocument/2006/math" xmlns:v="urn:schemas-microsoft-com:vml" xmlns:wp14="http://schemas.microsoft.com/office/word/2010/wordprocessingDrawing" xmlns:wp="http://schemas.openxmlformats.org/drawingml/2006/wordprocessingDrawing" xmlns:w10="urn:schemas-microsoft-com:office:word" xmlns:w="http://schemas.openxmlformats.org/wordprocessingml/2006/main" xmlns:w14="http://schemas.microsoft.com/office/word/2010/wordml" xmlns:w15="http://schemas.microsoft.com/office/word/2012/wordml" xmlns:w16cex="http://schemas.microsoft.com/office/word/2018/wordml/cex" xmlns:w16cid="http://schemas.microsoft.com/office/word/2016/wordml/cid" xmlns:w16="http://schemas.microsoft.com/office/word/2018/wordml" xmlns:w16sdtdh="http://schemas.microsoft.com/office/word/2020/wordml/sdtdatahash" xmlns:w16se="http://schemas.microsoft.com/office/word/2015/wordml/symex" xmlns:wpg="http://schemas.microsoft.com/office/word/2010/wordprocessingGroup" xmlns:wpi="http://schemas.microsoft.com/office/word/2010/wordprocessingInk" xmlns:wne="http://schemas.microsoft.com/office/word/2006/wordml" xmlns:wps="http://schemas.microsoft.com/office/word/2010/wordprocessingShape" mc:Ignorable="w14 w15 w16se w16cid w16 w16cex w16sdtdh wp14">
+<w:endnotes xmlns:wpc="http://schemas.microsoft.com/office/word/2010/wordprocessingCanvas" xmlns:cx="http://schemas.microsoft.com/office/drawing/2014/chartex" xmlns:cx1="http://schemas.microsoft.com/office/drawing/2015/9/8/chartex" xmlns:cx2="http://schemas.microsoft.com/office/drawing/2015/10/21/chartex" xmlns:cx3="http://schemas.microsoft.com/office/drawing/2016/5/9/chartex" xmlns:cx4="http://schemas.microsoft.com/office/drawing/2016/5/10/chartex" xmlns:cx5="http://schemas.microsoft.com/office/drawing/2016/5/11/chartex" xmlns:cx6="http://schemas.microsoft.com/office/drawing/2016/5/12/chartex" xmlns:cx7="http://schemas.microsoft.com/office/drawing/2016/5/13/chartex" xmlns:cx8="http://schemas.microsoft.com/office/drawing/2016/5/14/chartex" xmlns:mc="http://schemas.openxmlformats.org/markup-compatibility/2006" xmlns:aink="http://schemas.microsoft.com/office/drawing/2016/ink" xmlns:am3d="http://schemas.microsoft.com/office/drawing/2017/model3d" xmlns:o="urn:schemas-microsoft-com:office:office" xmlns:oel="http://schemas.microsoft.com/office/2019/extlst" xmlns:r="http://schemas.openxmlformats.org/officeDocument/2006/relationships" xmlns:m="http://schemas.openxmlformats.org/officeDocument/2006/math" xmlns:v="urn:schemas-microsoft-com:vml" xmlns:wp14="http://schemas.microsoft.com/office/word/2010/wordprocessingDrawing" xmlns:wp="http://schemas.openxmlformats.org/drawingml/2006/wordprocessingDrawing" xmlns:w10="urn:schemas-microsoft-com:office:word" xmlns:w="http://schemas.openxmlformats.org/wordprocessingml/2006/main" xmlns:w14="http://schemas.microsoft.com/office/word/2010/wordml" xmlns:w15="http://schemas.microsoft.com/office/word/2012/wordml" xmlns:w16cex="http://schemas.microsoft.com/office/word/2018/wordml/cex" xmlns:w16cid="http://schemas.microsoft.com/office/word/2016/wordml/cid" xmlns:w16="http://schemas.microsoft.com/office/word/2018/wordml" xmlns:w16sdtdh="http://schemas.microsoft.com/office/word/2020/wordml/sdtdatahash" xmlns:w16se="http://schemas.microsoft.com/office/word/2015/wordml/symex" xmlns:wpg="http://schemas.microsoft.com/office/word/2010/wordprocessingGroup" xmlns:wpi="http://schemas.microsoft.com/office/word/2010/wordprocessingInk" xmlns:wne="http://schemas.microsoft.com/office/word/2006/wordml" xmlns:wps="http://schemas.microsoft.com/office/word/2010/wordprocessingShape" mc:Ignorable="w14 w15 w16se w16cid w16 w16cex w16sdtdh wp14">
   <w:endnote w:type="separator" w:id="-1">
     <w:p>
       <w:pPr>
@@ -1663,8 +1790,38 @@
 </w:endnotes>
 </file>
 
+<file path=word/footer1.xml><?xml version="1.0" encoding="utf-8"?>
+<w:ftr xmlns:wpc="http://schemas.microsoft.com/office/word/2010/wordprocessingCanvas" xmlns:cx="http://schemas.microsoft.com/office/drawing/2014/chartex" xmlns:cx1="http://schemas.microsoft.com/office/drawing/2015/9/8/chartex" xmlns:cx2="http://schemas.microsoft.com/office/drawing/2015/10/21/chartex" xmlns:cx3="http://schemas.microsoft.com/office/drawing/2016/5/9/chartex" xmlns:cx4="http://schemas.microsoft.com/office/drawing/2016/5/10/chartex" xmlns:cx5="http://schemas.microsoft.com/office/drawing/2016/5/11/chartex" xmlns:cx6="http://schemas.microsoft.com/office/drawing/2016/5/12/chartex" xmlns:cx7="http://schemas.microsoft.com/office/drawing/2016/5/13/chartex" xmlns:cx8="http://schemas.microsoft.com/office/drawing/2016/5/14/chartex" xmlns:mc="http://schemas.openxmlformats.org/markup-compatibility/2006" xmlns:aink="http://schemas.microsoft.com/office/drawing/2016/ink" xmlns:am3d="http://schemas.microsoft.com/office/drawing/2017/model3d" xmlns:o="urn:schemas-microsoft-com:office:office" xmlns:oel="http://schemas.microsoft.com/office/2019/extlst" xmlns:r="http://schemas.openxmlformats.org/officeDocument/2006/relationships" xmlns:m="http://schemas.openxmlformats.org/officeDocument/2006/math" xmlns:v="urn:schemas-microsoft-com:vml" xmlns:wp14="http://schemas.microsoft.com/office/word/2010/wordprocessingDrawing" xmlns:wp="http://schemas.openxmlformats.org/drawingml/2006/wordprocessingDrawing" xmlns:w10="urn:schemas-microsoft-com:office:word" xmlns:w="http://schemas.openxmlformats.org/wordprocessingml/2006/main" xmlns:w14="http://schemas.microsoft.com/office/word/2010/wordml" xmlns:w15="http://schemas.microsoft.com/office/word/2012/wordml" xmlns:w16cex="http://schemas.microsoft.com/office/word/2018/wordml/cex" xmlns:w16cid="http://schemas.microsoft.com/office/word/2016/wordml/cid" xmlns:w16="http://schemas.microsoft.com/office/word/2018/wordml" xmlns:w16sdtdh="http://schemas.microsoft.com/office/word/2020/wordml/sdtdatahash" xmlns:w16se="http://schemas.microsoft.com/office/word/2015/wordml/symex" xmlns:wpg="http://schemas.microsoft.com/office/word/2010/wordprocessingGroup" xmlns:wpi="http://schemas.microsoft.com/office/word/2010/wordprocessingInk" xmlns:wne="http://schemas.microsoft.com/office/word/2006/wordml" xmlns:wps="http://schemas.microsoft.com/office/word/2010/wordprocessingShape" mc:Ignorable="w14 w15 w16se w16cid w16 w16cex w16sdtdh wp14">
+  <w:p>
+    <w:pPr>
+      <w:pStyle w:val="Footer"/>
+    </w:pPr>
+  </w:p>
+</w:ftr>
+</file>
+
+<file path=word/footer2.xml><?xml version="1.0" encoding="utf-8"?>
+<w:ftr xmlns:wpc="http://schemas.microsoft.com/office/word/2010/wordprocessingCanvas" xmlns:cx="http://schemas.microsoft.com/office/drawing/2014/chartex" xmlns:cx1="http://schemas.microsoft.com/office/drawing/2015/9/8/chartex" xmlns:cx2="http://schemas.microsoft.com/office/drawing/2015/10/21/chartex" xmlns:cx3="http://schemas.microsoft.com/office/drawing/2016/5/9/chartex" xmlns:cx4="http://schemas.microsoft.com/office/drawing/2016/5/10/chartex" xmlns:cx5="http://schemas.microsoft.com/office/drawing/2016/5/11/chartex" xmlns:cx6="http://schemas.microsoft.com/office/drawing/2016/5/12/chartex" xmlns:cx7="http://schemas.microsoft.com/office/drawing/2016/5/13/chartex" xmlns:cx8="http://schemas.microsoft.com/office/drawing/2016/5/14/chartex" xmlns:mc="http://schemas.openxmlformats.org/markup-compatibility/2006" xmlns:aink="http://schemas.microsoft.com/office/drawing/2016/ink" xmlns:am3d="http://schemas.microsoft.com/office/drawing/2017/model3d" xmlns:o="urn:schemas-microsoft-com:office:office" xmlns:oel="http://schemas.microsoft.com/office/2019/extlst" xmlns:r="http://schemas.openxmlformats.org/officeDocument/2006/relationships" xmlns:m="http://schemas.openxmlformats.org/officeDocument/2006/math" xmlns:v="urn:schemas-microsoft-com:vml" xmlns:wp14="http://schemas.microsoft.com/office/word/2010/wordprocessingDrawing" xmlns:wp="http://schemas.openxmlformats.org/drawingml/2006/wordprocessingDrawing" xmlns:w10="urn:schemas-microsoft-com:office:word" xmlns:w="http://schemas.openxmlformats.org/wordprocessingml/2006/main" xmlns:w14="http://schemas.microsoft.com/office/word/2010/wordml" xmlns:w15="http://schemas.microsoft.com/office/word/2012/wordml" xmlns:w16cex="http://schemas.microsoft.com/office/word/2018/wordml/cex" xmlns:w16cid="http://schemas.microsoft.com/office/word/2016/wordml/cid" xmlns:w16="http://schemas.microsoft.com/office/word/2018/wordml" xmlns:w16sdtdh="http://schemas.microsoft.com/office/word/2020/wordml/sdtdatahash" xmlns:w16se="http://schemas.microsoft.com/office/word/2015/wordml/symex" xmlns:wpg="http://schemas.microsoft.com/office/word/2010/wordprocessingGroup" xmlns:wpi="http://schemas.microsoft.com/office/word/2010/wordprocessingInk" xmlns:wne="http://schemas.microsoft.com/office/word/2006/wordml" xmlns:wps="http://schemas.microsoft.com/office/word/2010/wordprocessingShape" mc:Ignorable="w14 w15 w16se w16cid w16 w16cex w16sdtdh wp14">
+  <w:p>
+    <w:pPr>
+      <w:pStyle w:val="Footer"/>
+    </w:pPr>
+  </w:p>
+</w:ftr>
+</file>
+
+<file path=word/footer3.xml><?xml version="1.0" encoding="utf-8"?>
+<w:ftr xmlns:wpc="http://schemas.microsoft.com/office/word/2010/wordprocessingCanvas" xmlns:cx="http://schemas.microsoft.com/office/drawing/2014/chartex" xmlns:cx1="http://schemas.microsoft.com/office/drawing/2015/9/8/chartex" xmlns:cx2="http://schemas.microsoft.com/office/drawing/2015/10/21/chartex" xmlns:cx3="http://schemas.microsoft.com/office/drawing/2016/5/9/chartex" xmlns:cx4="http://schemas.microsoft.com/office/drawing/2016/5/10/chartex" xmlns:cx5="http://schemas.microsoft.com/office/drawing/2016/5/11/chartex" xmlns:cx6="http://schemas.microsoft.com/office/drawing/2016/5/12/chartex" xmlns:cx7="http://schemas.microsoft.com/office/drawing/2016/5/13/chartex" xmlns:cx8="http://schemas.microsoft.com/office/drawing/2016/5/14/chartex" xmlns:mc="http://schemas.openxmlformats.org/markup-compatibility/2006" xmlns:aink="http://schemas.microsoft.com/office/drawing/2016/ink" xmlns:am3d="http://schemas.microsoft.com/office/drawing/2017/model3d" xmlns:o="urn:schemas-microsoft-com:office:office" xmlns:oel="http://schemas.microsoft.com/office/2019/extlst" xmlns:r="http://schemas.openxmlformats.org/officeDocument/2006/relationships" xmlns:m="http://schemas.openxmlformats.org/officeDocument/2006/math" xmlns:v="urn:schemas-microsoft-com:vml" xmlns:wp14="http://schemas.microsoft.com/office/word/2010/wordprocessingDrawing" xmlns:wp="http://schemas.openxmlformats.org/drawingml/2006/wordprocessingDrawing" xmlns:w10="urn:schemas-microsoft-com:office:word" xmlns:w="http://schemas.openxmlformats.org/wordprocessingml/2006/main" xmlns:w14="http://schemas.microsoft.com/office/word/2010/wordml" xmlns:w15="http://schemas.microsoft.com/office/word/2012/wordml" xmlns:w16cex="http://schemas.microsoft.com/office/word/2018/wordml/cex" xmlns:w16cid="http://schemas.microsoft.com/office/word/2016/wordml/cid" xmlns:w16="http://schemas.microsoft.com/office/word/2018/wordml" xmlns:w16sdtdh="http://schemas.microsoft.com/office/word/2020/wordml/sdtdatahash" xmlns:w16se="http://schemas.microsoft.com/office/word/2015/wordml/symex" xmlns:wpg="http://schemas.microsoft.com/office/word/2010/wordprocessingGroup" xmlns:wpi="http://schemas.microsoft.com/office/word/2010/wordprocessingInk" xmlns:wne="http://schemas.microsoft.com/office/word/2006/wordml" xmlns:wps="http://schemas.microsoft.com/office/word/2010/wordprocessingShape" mc:Ignorable="w14 w15 w16se w16cid w16 w16cex w16sdtdh wp14">
+  <w:p>
+    <w:pPr>
+      <w:pStyle w:val="Footer"/>
+    </w:pPr>
+  </w:p>
+</w:ftr>
+</file>
+
 <file path=word/footnotes.xml><?xml version="1.0" encoding="utf-8"?>
-<w:footnotes xmlns:wpc="http://schemas.microsoft.com/office/word/2010/wordprocessingCanvas" xmlns:cx="http://schemas.microsoft.com/office/drawing/2014/chartex" xmlns:cx1="http://schemas.microsoft.com/office/drawing/2015/9/8/chartex" xmlns:cx2="http://schemas.microsoft.com/office/drawing/2015/10/21/chartex" xmlns:cx3="http://schemas.microsoft.com/office/drawing/2016/5/9/chartex" xmlns:cx4="http://schemas.microsoft.com/office/drawing/2016/5/10/chartex" xmlns:cx5="http://schemas.microsoft.com/office/drawing/2016/5/11/chartex" xmlns:cx6="http://schemas.microsoft.com/office/drawing/2016/5/12/chartex" xmlns:cx7="http://schemas.microsoft.com/office/drawing/2016/5/13/chartex" xmlns:cx8="http://schemas.microsoft.com/office/drawing/2016/5/14/chartex" xmlns:mc="http://schemas.openxmlformats.org/markup-compatibility/2006" xmlns:aink="http://schemas.microsoft.com/office/drawing/2016/ink" xmlns:am3d="http://schemas.microsoft.com/office/drawing/2017/model3d" xmlns:o="urn:schemas-microsoft-com:office:office" xmlns:r="http://schemas.openxmlformats.org/officeDocument/2006/relationships" xmlns:m="http://schemas.openxmlformats.org/officeDocument/2006/math" xmlns:v="urn:schemas-microsoft-com:vml" xmlns:wp14="http://schemas.microsoft.com/office/word/2010/wordprocessingDrawing" xmlns:wp="http://schemas.openxmlformats.org/drawingml/2006/wordprocessingDrawing" xmlns:w10="urn:schemas-microsoft-com:office:word" xmlns:w="http://schemas.openxmlformats.org/wordprocessingml/2006/main" xmlns:w14="http://schemas.microsoft.com/office/word/2010/wordml" xmlns:w15="http://schemas.microsoft.com/office/word/2012/wordml" xmlns:w16cex="http://schemas.microsoft.com/office/word/2018/wordml/cex" xmlns:w16cid="http://schemas.microsoft.com/office/word/2016/wordml/cid" xmlns:w16="http://schemas.microsoft.com/office/word/2018/wordml" xmlns:w16sdtdh="http://schemas.microsoft.com/office/word/2020/wordml/sdtdatahash" xmlns:w16se="http://schemas.microsoft.com/office/word/2015/wordml/symex" xmlns:wpg="http://schemas.microsoft.com/office/word/2010/wordprocessingGroup" xmlns:wpi="http://schemas.microsoft.com/office/word/2010/wordprocessingInk" xmlns:wne="http://schemas.microsoft.com/office/word/2006/wordml" xmlns:wps="http://schemas.microsoft.com/office/word/2010/wordprocessingShape" mc:Ignorable="w14 w15 w16se w16cid w16 w16cex w16sdtdh wp14">
+<w:footnotes xmlns:wpc="http://schemas.microsoft.com/office/word/2010/wordprocessingCanvas" xmlns:cx="http://schemas.microsoft.com/office/drawing/2014/chartex" xmlns:cx1="http://schemas.microsoft.com/office/drawing/2015/9/8/chartex" xmlns:cx2="http://schemas.microsoft.com/office/drawing/2015/10/21/chartex" xmlns:cx3="http://schemas.microsoft.com/office/drawing/2016/5/9/chartex" xmlns:cx4="http://schemas.microsoft.com/office/drawing/2016/5/10/chartex" xmlns:cx5="http://schemas.microsoft.com/office/drawing/2016/5/11/chartex" xmlns:cx6="http://schemas.microsoft.com/office/drawing/2016/5/12/chartex" xmlns:cx7="http://schemas.microsoft.com/office/drawing/2016/5/13/chartex" xmlns:cx8="http://schemas.microsoft.com/office/drawing/2016/5/14/chartex" xmlns:mc="http://schemas.openxmlformats.org/markup-compatibility/2006" xmlns:aink="http://schemas.microsoft.com/office/drawing/2016/ink" xmlns:am3d="http://schemas.microsoft.com/office/drawing/2017/model3d" xmlns:o="urn:schemas-microsoft-com:office:office" xmlns:oel="http://schemas.microsoft.com/office/2019/extlst" xmlns:r="http://schemas.openxmlformats.org/officeDocument/2006/relationships" xmlns:m="http://schemas.openxmlformats.org/officeDocument/2006/math" xmlns:v="urn:schemas-microsoft-com:vml" xmlns:wp14="http://schemas.microsoft.com/office/word/2010/wordprocessingDrawing" xmlns:wp="http://schemas.openxmlformats.org/drawingml/2006/wordprocessingDrawing" xmlns:w10="urn:schemas-microsoft-com:office:word" xmlns:w="http://schemas.openxmlformats.org/wordprocessingml/2006/main" xmlns:w14="http://schemas.microsoft.com/office/word/2010/wordml" xmlns:w15="http://schemas.microsoft.com/office/word/2012/wordml" xmlns:w16cex="http://schemas.microsoft.com/office/word/2018/wordml/cex" xmlns:w16cid="http://schemas.microsoft.com/office/word/2016/wordml/cid" xmlns:w16="http://schemas.microsoft.com/office/word/2018/wordml" xmlns:w16sdtdh="http://schemas.microsoft.com/office/word/2020/wordml/sdtdatahash" xmlns:w16se="http://schemas.microsoft.com/office/word/2015/wordml/symex" xmlns:wpg="http://schemas.microsoft.com/office/word/2010/wordprocessingGroup" xmlns:wpi="http://schemas.microsoft.com/office/word/2010/wordprocessingInk" xmlns:wne="http://schemas.microsoft.com/office/word/2006/wordml" xmlns:wps="http://schemas.microsoft.com/office/word/2010/wordprocessingShape" mc:Ignorable="w14 w15 w16se w16cid w16 w16cex w16sdtdh wp14">
   <w:footnote w:type="separator" w:id="-1">
     <w:p>
       <w:pPr>
@@ -1689,7 +1846,17 @@
 </file>
 
 <file path=word/header1.xml><?xml version="1.0" encoding="utf-8"?>
-<w:hdr xmlns:wpc="http://schemas.microsoft.com/office/word/2010/wordprocessingCanvas" xmlns:cx="http://schemas.microsoft.com/office/drawing/2014/chartex" xmlns:cx1="http://schemas.microsoft.com/office/drawing/2015/9/8/chartex" xmlns:cx2="http://schemas.microsoft.com/office/drawing/2015/10/21/chartex" xmlns:cx3="http://schemas.microsoft.com/office/drawing/2016/5/9/chartex" xmlns:cx4="http://schemas.microsoft.com/office/drawing/2016/5/10/chartex" xmlns:cx5="http://schemas.microsoft.com/office/drawing/2016/5/11/chartex" xmlns:cx6="http://schemas.microsoft.com/office/drawing/2016/5/12/chartex" xmlns:cx7="http://schemas.microsoft.com/office/drawing/2016/5/13/chartex" xmlns:cx8="http://schemas.microsoft.com/office/drawing/2016/5/14/chartex" xmlns:mc="http://schemas.openxmlformats.org/markup-compatibility/2006" xmlns:aink="http://schemas.microsoft.com/office/drawing/2016/ink" xmlns:am3d="http://schemas.microsoft.com/office/drawing/2017/model3d" xmlns:o="urn:schemas-microsoft-com:office:office" xmlns:r="http://schemas.openxmlformats.org/officeDocument/2006/relationships" xmlns:m="http://schemas.openxmlformats.org/officeDocument/2006/math" xmlns:v="urn:schemas-microsoft-com:vml" xmlns:wp14="http://schemas.microsoft.com/office/word/2010/wordprocessingDrawing" xmlns:wp="http://schemas.openxmlformats.org/drawingml/2006/wordprocessingDrawing" xmlns:w10="urn:schemas-microsoft-com:office:word" xmlns:w="http://schemas.openxmlformats.org/wordprocessingml/2006/main" xmlns:w14="http://schemas.microsoft.com/office/word/2010/wordml" xmlns:w15="http://schemas.microsoft.com/office/word/2012/wordml" xmlns:w16cex="http://schemas.microsoft.com/office/word/2018/wordml/cex" xmlns:w16cid="http://schemas.microsoft.com/office/word/2016/wordml/cid" xmlns:w16="http://schemas.microsoft.com/office/word/2018/wordml" xmlns:w16sdtdh="http://schemas.microsoft.com/office/word/2020/wordml/sdtdatahash" xmlns:w16se="http://schemas.microsoft.com/office/word/2015/wordml/symex" xmlns:wpg="http://schemas.microsoft.com/office/word/2010/wordprocessingGroup" xmlns:wpi="http://schemas.microsoft.com/office/word/2010/wordprocessingInk" xmlns:wne="http://schemas.microsoft.com/office/word/2006/wordml" xmlns:wps="http://schemas.microsoft.com/office/word/2010/wordprocessingShape" mc:Ignorable="w14 w15 w16se w16cid w16 w16cex w16sdtdh wp14">
+<w:hdr xmlns:wpc="http://schemas.microsoft.com/office/word/2010/wordprocessingCanvas" xmlns:cx="http://schemas.microsoft.com/office/drawing/2014/chartex" xmlns:cx1="http://schemas.microsoft.com/office/drawing/2015/9/8/chartex" xmlns:cx2="http://schemas.microsoft.com/office/drawing/2015/10/21/chartex" xmlns:cx3="http://schemas.microsoft.com/office/drawing/2016/5/9/chartex" xmlns:cx4="http://schemas.microsoft.com/office/drawing/2016/5/10/chartex" xmlns:cx5="http://schemas.microsoft.com/office/drawing/2016/5/11/chartex" xmlns:cx6="http://schemas.microsoft.com/office/drawing/2016/5/12/chartex" xmlns:cx7="http://schemas.microsoft.com/office/drawing/2016/5/13/chartex" xmlns:cx8="http://schemas.microsoft.com/office/drawing/2016/5/14/chartex" xmlns:mc="http://schemas.openxmlformats.org/markup-compatibility/2006" xmlns:aink="http://schemas.microsoft.com/office/drawing/2016/ink" xmlns:am3d="http://schemas.microsoft.com/office/drawing/2017/model3d" xmlns:o="urn:schemas-microsoft-com:office:office" xmlns:oel="http://schemas.microsoft.com/office/2019/extlst" xmlns:r="http://schemas.openxmlformats.org/officeDocument/2006/relationships" xmlns:m="http://schemas.openxmlformats.org/officeDocument/2006/math" xmlns:v="urn:schemas-microsoft-com:vml" xmlns:wp14="http://schemas.microsoft.com/office/word/2010/wordprocessingDrawing" xmlns:wp="http://schemas.openxmlformats.org/drawingml/2006/wordprocessingDrawing" xmlns:w10="urn:schemas-microsoft-com:office:word" xmlns:w="http://schemas.openxmlformats.org/wordprocessingml/2006/main" xmlns:w14="http://schemas.microsoft.com/office/word/2010/wordml" xmlns:w15="http://schemas.microsoft.com/office/word/2012/wordml" xmlns:w16cex="http://schemas.microsoft.com/office/word/2018/wordml/cex" xmlns:w16cid="http://schemas.microsoft.com/office/word/2016/wordml/cid" xmlns:w16="http://schemas.microsoft.com/office/word/2018/wordml" xmlns:w16sdtdh="http://schemas.microsoft.com/office/word/2020/wordml/sdtdatahash" xmlns:w16se="http://schemas.microsoft.com/office/word/2015/wordml/symex" xmlns:wpg="http://schemas.microsoft.com/office/word/2010/wordprocessingGroup" xmlns:wpi="http://schemas.microsoft.com/office/word/2010/wordprocessingInk" xmlns:wne="http://schemas.microsoft.com/office/word/2006/wordml" xmlns:wps="http://schemas.microsoft.com/office/word/2010/wordprocessingShape" mc:Ignorable="w14 w15 w16se w16cid w16 w16cex w16sdtdh wp14">
+  <w:p>
+    <w:pPr>
+      <w:pStyle w:val="Header"/>
+    </w:pPr>
+  </w:p>
+</w:hdr>
+</file>
+
+<file path=word/header2.xml><?xml version="1.0" encoding="utf-8"?>
+<w:hdr xmlns:wpc="http://schemas.microsoft.com/office/word/2010/wordprocessingCanvas" xmlns:cx="http://schemas.microsoft.com/office/drawing/2014/chartex" xmlns:cx1="http://schemas.microsoft.com/office/drawing/2015/9/8/chartex" xmlns:cx2="http://schemas.microsoft.com/office/drawing/2015/10/21/chartex" xmlns:cx3="http://schemas.microsoft.com/office/drawing/2016/5/9/chartex" xmlns:cx4="http://schemas.microsoft.com/office/drawing/2016/5/10/chartex" xmlns:cx5="http://schemas.microsoft.com/office/drawing/2016/5/11/chartex" xmlns:cx6="http://schemas.microsoft.com/office/drawing/2016/5/12/chartex" xmlns:cx7="http://schemas.microsoft.com/office/drawing/2016/5/13/chartex" xmlns:cx8="http://schemas.microsoft.com/office/drawing/2016/5/14/chartex" xmlns:mc="http://schemas.openxmlformats.org/markup-compatibility/2006" xmlns:aink="http://schemas.microsoft.com/office/drawing/2016/ink" xmlns:am3d="http://schemas.microsoft.com/office/drawing/2017/model3d" xmlns:o="urn:schemas-microsoft-com:office:office" xmlns:oel="http://schemas.microsoft.com/office/2019/extlst" xmlns:r="http://schemas.openxmlformats.org/officeDocument/2006/relationships" xmlns:m="http://schemas.openxmlformats.org/officeDocument/2006/math" xmlns:v="urn:schemas-microsoft-com:vml" xmlns:wp14="http://schemas.microsoft.com/office/word/2010/wordprocessingDrawing" xmlns:wp="http://schemas.openxmlformats.org/drawingml/2006/wordprocessingDrawing" xmlns:w10="urn:schemas-microsoft-com:office:word" xmlns:w="http://schemas.openxmlformats.org/wordprocessingml/2006/main" xmlns:w14="http://schemas.microsoft.com/office/word/2010/wordml" xmlns:w15="http://schemas.microsoft.com/office/word/2012/wordml" xmlns:w16cex="http://schemas.microsoft.com/office/word/2018/wordml/cex" xmlns:w16cid="http://schemas.microsoft.com/office/word/2016/wordml/cid" xmlns:w16="http://schemas.microsoft.com/office/word/2018/wordml" xmlns:w16sdtdh="http://schemas.microsoft.com/office/word/2020/wordml/sdtdatahash" xmlns:w16se="http://schemas.microsoft.com/office/word/2015/wordml/symex" xmlns:wpg="http://schemas.microsoft.com/office/word/2010/wordprocessingGroup" xmlns:wpi="http://schemas.microsoft.com/office/word/2010/wordprocessingInk" xmlns:wne="http://schemas.microsoft.com/office/word/2006/wordml" xmlns:wps="http://schemas.microsoft.com/office/word/2010/wordprocessingShape" mc:Ignorable="w14 w15 w16se w16cid w16 w16cex w16sdtdh wp14">
   <w:tbl>
     <w:tblPr>
       <w:tblW w:w="9558" w:type="dxa"/>
@@ -1728,7 +1895,6 @@
             <w:dataBinding w:prefixMappings="xmlns:ns0='http://purl.org/dc/elements/1.1/' xmlns:ns1='http://schemas.openxmlformats.org/package/2006/metadata/core-properties' " w:xpath="/ns1:coreProperties[1]/ns0:description[1]" w:storeItemID="{6C3C8BC8-F283-45AE-878A-BAB7291924A1}"/>
             <w:text w:multiLine="1"/>
           </w:sdtPr>
-          <w:sdtEndPr/>
           <w:sdtContent>
             <w:p>
               <w:pPr>
@@ -1737,12 +1903,37 @@
                   <w:rStyle w:val="Strong"/>
                 </w:rPr>
               </w:pPr>
+              <w:proofErr w:type="gramStart"/>
               <w:r>
                 <w:rPr>
                   <w:b/>
                   <w:bCs/>
                 </w:rPr>
-                <w:t>Company Name Here</w:t>
+                <w:t xml:space="preserve">{{ </w:t>
+              </w:r>
+              <w:proofErr w:type="spellStart"/>
+              <w:r>
+                <w:rPr>
+                  <w:b/>
+                  <w:bCs/>
+                </w:rPr>
+                <w:t>company</w:t>
+              </w:r>
+              <w:proofErr w:type="gramEnd"/>
+              <w:r>
+                <w:rPr>
+                  <w:b/>
+                  <w:bCs/>
+                </w:rPr>
+                <w:t>_name</w:t>
+              </w:r>
+              <w:proofErr w:type="spellEnd"/>
+              <w:r>
+                <w:rPr>
+                  <w:b/>
+                  <w:bCs/>
+                </w:rPr>
+                <w:t xml:space="preserve"> }}</w:t>
               </w:r>
             </w:p>
           </w:sdtContent>
@@ -1816,7 +2007,7 @@
               <w:sz w:val="20"/>
               <w:szCs w:val="20"/>
             </w:rPr>
-            <w:t>7/21/2021</w:t>
+            <w:t>10/10/2022</w:t>
           </w:r>
           <w:r>
             <w:rPr>
@@ -1996,8 +2187,18 @@
 </w:hdr>
 </file>
 
+<file path=word/header3.xml><?xml version="1.0" encoding="utf-8"?>
+<w:hdr xmlns:wpc="http://schemas.microsoft.com/office/word/2010/wordprocessingCanvas" xmlns:cx="http://schemas.microsoft.com/office/drawing/2014/chartex" xmlns:cx1="http://schemas.microsoft.com/office/drawing/2015/9/8/chartex" xmlns:cx2="http://schemas.microsoft.com/office/drawing/2015/10/21/chartex" xmlns:cx3="http://schemas.microsoft.com/office/drawing/2016/5/9/chartex" xmlns:cx4="http://schemas.microsoft.com/office/drawing/2016/5/10/chartex" xmlns:cx5="http://schemas.microsoft.com/office/drawing/2016/5/11/chartex" xmlns:cx6="http://schemas.microsoft.com/office/drawing/2016/5/12/chartex" xmlns:cx7="http://schemas.microsoft.com/office/drawing/2016/5/13/chartex" xmlns:cx8="http://schemas.microsoft.com/office/drawing/2016/5/14/chartex" xmlns:mc="http://schemas.openxmlformats.org/markup-compatibility/2006" xmlns:aink="http://schemas.microsoft.com/office/drawing/2016/ink" xmlns:am3d="http://schemas.microsoft.com/office/drawing/2017/model3d" xmlns:o="urn:schemas-microsoft-com:office:office" xmlns:oel="http://schemas.microsoft.com/office/2019/extlst" xmlns:r="http://schemas.openxmlformats.org/officeDocument/2006/relationships" xmlns:m="http://schemas.openxmlformats.org/officeDocument/2006/math" xmlns:v="urn:schemas-microsoft-com:vml" xmlns:wp14="http://schemas.microsoft.com/office/word/2010/wordprocessingDrawing" xmlns:wp="http://schemas.openxmlformats.org/drawingml/2006/wordprocessingDrawing" xmlns:w10="urn:schemas-microsoft-com:office:word" xmlns:w="http://schemas.openxmlformats.org/wordprocessingml/2006/main" xmlns:w14="http://schemas.microsoft.com/office/word/2010/wordml" xmlns:w15="http://schemas.microsoft.com/office/word/2012/wordml" xmlns:w16cex="http://schemas.microsoft.com/office/word/2018/wordml/cex" xmlns:w16cid="http://schemas.microsoft.com/office/word/2016/wordml/cid" xmlns:w16="http://schemas.microsoft.com/office/word/2018/wordml" xmlns:w16sdtdh="http://schemas.microsoft.com/office/word/2020/wordml/sdtdatahash" xmlns:w16se="http://schemas.microsoft.com/office/word/2015/wordml/symex" xmlns:wpg="http://schemas.microsoft.com/office/word/2010/wordprocessingGroup" xmlns:wpi="http://schemas.microsoft.com/office/word/2010/wordprocessingInk" xmlns:wne="http://schemas.microsoft.com/office/word/2006/wordml" xmlns:wps="http://schemas.microsoft.com/office/word/2010/wordprocessingShape" mc:Ignorable="w14 w15 w16se w16cid w16 w16cex w16sdtdh wp14">
+  <w:p>
+    <w:pPr>
+      <w:pStyle w:val="Header"/>
+    </w:pPr>
+  </w:p>
+</w:hdr>
+</file>
+
 <file path=word/numbering.xml><?xml version="1.0" encoding="utf-8"?>
-<w:numbering xmlns:wpc="http://schemas.microsoft.com/office/word/2010/wordprocessingCanvas" xmlns:cx="http://schemas.microsoft.com/office/drawing/2014/chartex" xmlns:cx1="http://schemas.microsoft.com/office/drawing/2015/9/8/chartex" xmlns:cx2="http://schemas.microsoft.com/office/drawing/2015/10/21/chartex" xmlns:cx3="http://schemas.microsoft.com/office/drawing/2016/5/9/chartex" xmlns:cx4="http://schemas.microsoft.com/office/drawing/2016/5/10/chartex" xmlns:cx5="http://schemas.microsoft.com/office/drawing/2016/5/11/chartex" xmlns:cx6="http://schemas.microsoft.com/office/drawing/2016/5/12/chartex" xmlns:cx7="http://schemas.microsoft.com/office/drawing/2016/5/13/chartex" xmlns:cx8="http://schemas.microsoft.com/office/drawing/2016/5/14/chartex" xmlns:mc="http://schemas.openxmlformats.org/markup-compatibility/2006" xmlns:aink="http://schemas.microsoft.com/office/drawing/2016/ink" xmlns:am3d="http://schemas.microsoft.com/office/drawing/2017/model3d" xmlns:o="urn:schemas-microsoft-com:office:office" xmlns:r="http://schemas.openxmlformats.org/officeDocument/2006/relationships" xmlns:m="http://schemas.openxmlformats.org/officeDocument/2006/math" xmlns:v="urn:schemas-microsoft-com:vml" xmlns:wp14="http://schemas.microsoft.com/office/word/2010/wordprocessingDrawing" xmlns:wp="http://schemas.openxmlformats.org/drawingml/2006/wordprocessingDrawing" xmlns:w10="urn:schemas-microsoft-com:office:word" xmlns:w="http://schemas.openxmlformats.org/wordprocessingml/2006/main" xmlns:w14="http://schemas.microsoft.com/office/word/2010/wordml" xmlns:w15="http://schemas.microsoft.com/office/word/2012/wordml" xmlns:w16cex="http://schemas.microsoft.com/office/word/2018/wordml/cex" xmlns:w16cid="http://schemas.microsoft.com/office/word/2016/wordml/cid" xmlns:w16="http://schemas.microsoft.com/office/word/2018/wordml" xmlns:w16sdtdh="http://schemas.microsoft.com/office/word/2020/wordml/sdtdatahash" xmlns:w16se="http://schemas.microsoft.com/office/word/2015/wordml/symex" xmlns:wpg="http://schemas.microsoft.com/office/word/2010/wordprocessingGroup" xmlns:wpi="http://schemas.microsoft.com/office/word/2010/wordprocessingInk" xmlns:wne="http://schemas.microsoft.com/office/word/2006/wordml" xmlns:wps="http://schemas.microsoft.com/office/word/2010/wordprocessingShape" mc:Ignorable="w14 w15 w16se w16cid w16 w16cex w16sdtdh wp14">
+<w:numbering xmlns:wpc="http://schemas.microsoft.com/office/word/2010/wordprocessingCanvas" xmlns:cx="http://schemas.microsoft.com/office/drawing/2014/chartex" xmlns:cx1="http://schemas.microsoft.com/office/drawing/2015/9/8/chartex" xmlns:cx2="http://schemas.microsoft.com/office/drawing/2015/10/21/chartex" xmlns:cx3="http://schemas.microsoft.com/office/drawing/2016/5/9/chartex" xmlns:cx4="http://schemas.microsoft.com/office/drawing/2016/5/10/chartex" xmlns:cx5="http://schemas.microsoft.com/office/drawing/2016/5/11/chartex" xmlns:cx6="http://schemas.microsoft.com/office/drawing/2016/5/12/chartex" xmlns:cx7="http://schemas.microsoft.com/office/drawing/2016/5/13/chartex" xmlns:cx8="http://schemas.microsoft.com/office/drawing/2016/5/14/chartex" xmlns:mc="http://schemas.openxmlformats.org/markup-compatibility/2006" xmlns:aink="http://schemas.microsoft.com/office/drawing/2016/ink" xmlns:am3d="http://schemas.microsoft.com/office/drawing/2017/model3d" xmlns:o="urn:schemas-microsoft-com:office:office" xmlns:oel="http://schemas.microsoft.com/office/2019/extlst" xmlns:r="http://schemas.openxmlformats.org/officeDocument/2006/relationships" xmlns:m="http://schemas.openxmlformats.org/officeDocument/2006/math" xmlns:v="urn:schemas-microsoft-com:vml" xmlns:wp14="http://schemas.microsoft.com/office/word/2010/wordprocessingDrawing" xmlns:wp="http://schemas.openxmlformats.org/drawingml/2006/wordprocessingDrawing" xmlns:w10="urn:schemas-microsoft-com:office:word" xmlns:w="http://schemas.openxmlformats.org/wordprocessingml/2006/main" xmlns:w14="http://schemas.microsoft.com/office/word/2010/wordml" xmlns:w15="http://schemas.microsoft.com/office/word/2012/wordml" xmlns:w16cex="http://schemas.microsoft.com/office/word/2018/wordml/cex" xmlns:w16cid="http://schemas.microsoft.com/office/word/2016/wordml/cid" xmlns:w16="http://schemas.microsoft.com/office/word/2018/wordml" xmlns:w16sdtdh="http://schemas.microsoft.com/office/word/2020/wordml/sdtdatahash" xmlns:w16se="http://schemas.microsoft.com/office/word/2015/wordml/symex" xmlns:wpg="http://schemas.microsoft.com/office/word/2010/wordprocessingGroup" xmlns:wpi="http://schemas.microsoft.com/office/word/2010/wordprocessingInk" xmlns:wne="http://schemas.microsoft.com/office/word/2006/wordml" xmlns:wps="http://schemas.microsoft.com/office/word/2010/wordprocessingShape" mc:Ignorable="w14 w15 w16se w16cid w16 w16cex w16sdtdh wp14">
   <w:abstractNum w:abstractNumId="0" w15:restartNumberingAfterBreak="0">
     <w:nsid w:val="01651EB2"/>
     <w:multiLevelType w:val="hybridMultilevel"/>
@@ -3105,34 +3306,34 @@
       </w:rPr>
     </w:lvl>
   </w:abstractNum>
-  <w:num w:numId="1">
+  <w:num w:numId="1" w16cid:durableId="78719934">
     <w:abstractNumId w:val="7"/>
   </w:num>
-  <w:num w:numId="2">
+  <w:num w:numId="2" w16cid:durableId="1214853357">
     <w:abstractNumId w:val="4"/>
   </w:num>
-  <w:num w:numId="3">
+  <w:num w:numId="3" w16cid:durableId="199978634">
     <w:abstractNumId w:val="3"/>
   </w:num>
-  <w:num w:numId="4">
+  <w:num w:numId="4" w16cid:durableId="1397243439">
     <w:abstractNumId w:val="5"/>
   </w:num>
-  <w:num w:numId="5">
+  <w:num w:numId="5" w16cid:durableId="1278024904">
     <w:abstractNumId w:val="0"/>
   </w:num>
-  <w:num w:numId="6">
+  <w:num w:numId="6" w16cid:durableId="1189293404">
     <w:abstractNumId w:val="1"/>
   </w:num>
-  <w:num w:numId="7">
+  <w:num w:numId="7" w16cid:durableId="1641376191">
     <w:abstractNumId w:val="6"/>
   </w:num>
-  <w:num w:numId="8">
+  <w:num w:numId="8" w16cid:durableId="1027870369">
     <w:abstractNumId w:val="9"/>
   </w:num>
-  <w:num w:numId="9">
+  <w:num w:numId="9" w16cid:durableId="274754413">
     <w:abstractNumId w:val="2"/>
   </w:num>
-  <w:num w:numId="10">
+  <w:num w:numId="10" w16cid:durableId="1837070329">
     <w:abstractNumId w:val="8"/>
   </w:num>
 </w:numbering>
@@ -3310,7 +3511,7 @@
     <w:lsdException w:name="Table Web 2" w:semiHidden="1" w:unhideWhenUsed="1"/>
     <w:lsdException w:name="Table Web 3" w:semiHidden="1" w:unhideWhenUsed="1"/>
     <w:lsdException w:name="Balloon Text" w:semiHidden="1" w:unhideWhenUsed="1"/>
-    <w:lsdException w:name="Table Grid" w:semiHidden="1" w:uiPriority="59" w:unhideWhenUsed="1"/>
+    <w:lsdException w:name="Table Grid" w:uiPriority="59"/>
     <w:lsdException w:name="Table Theme" w:semiHidden="1" w:unhideWhenUsed="1"/>
     <w:lsdException w:name="Placeholder Text" w:semiHidden="1"/>
     <w:lsdException w:name="No Spacing" w:uiPriority="1" w:qFormat="1"/>
@@ -3568,6 +3769,7 @@
   <w:style w:type="character" w:default="1" w:styleId="DefaultParagraphFont">
     <w:name w:val="Default Paragraph Font"/>
     <w:uiPriority w:val="1"/>
+    <w:semiHidden/>
     <w:unhideWhenUsed/>
   </w:style>
   <w:style w:type="table" w:default="1" w:styleId="TableNormal">
@@ -3596,7 +3798,6 @@
     <w:basedOn w:val="Normal"/>
     <w:link w:val="HeaderChar"/>
     <w:uiPriority w:val="99"/>
-    <w:semiHidden/>
     <w:unhideWhenUsed/>
     <w:rsid w:val="006B4CE6"/>
     <w:pPr>
@@ -3612,7 +3813,6 @@
     <w:basedOn w:val="DefaultParagraphFont"/>
     <w:link w:val="Header"/>
     <w:uiPriority w:val="99"/>
-    <w:semiHidden/>
     <w:rsid w:val="006B4CE6"/>
   </w:style>
   <w:style w:type="paragraph" w:styleId="Footer">
@@ -3620,7 +3820,6 @@
     <w:basedOn w:val="Normal"/>
     <w:link w:val="FooterChar"/>
     <w:uiPriority w:val="99"/>
-    <w:semiHidden/>
     <w:unhideWhenUsed/>
     <w:rsid w:val="006B4CE6"/>
     <w:pPr>
@@ -3636,7 +3835,6 @@
     <w:basedOn w:val="DefaultParagraphFont"/>
     <w:link w:val="Footer"/>
     <w:uiPriority w:val="99"/>
-    <w:semiHidden/>
     <w:rsid w:val="006B4CE6"/>
   </w:style>
   <w:style w:type="character" w:customStyle="1" w:styleId="Heading2Char">
@@ -3737,7 +3935,7 @@
 </file>
 
 <file path=word/glossary/document.xml><?xml version="1.0" encoding="utf-8"?>
-<w:glossaryDocument xmlns:wpc="http://schemas.microsoft.com/office/word/2010/wordprocessingCanvas" xmlns:cx="http://schemas.microsoft.com/office/drawing/2014/chartex" xmlns:cx1="http://schemas.microsoft.com/office/drawing/2015/9/8/chartex" xmlns:cx2="http://schemas.microsoft.com/office/drawing/2015/10/21/chartex" xmlns:cx3="http://schemas.microsoft.com/office/drawing/2016/5/9/chartex" xmlns:cx4="http://schemas.microsoft.com/office/drawing/2016/5/10/chartex" xmlns:cx5="http://schemas.microsoft.com/office/drawing/2016/5/11/chartex" xmlns:cx6="http://schemas.microsoft.com/office/drawing/2016/5/12/chartex" xmlns:cx7="http://schemas.microsoft.com/office/drawing/2016/5/13/chartex" xmlns:cx8="http://schemas.microsoft.com/office/drawing/2016/5/14/chartex" xmlns:mc="http://schemas.openxmlformats.org/markup-compatibility/2006" xmlns:aink="http://schemas.microsoft.com/office/drawing/2016/ink" xmlns:am3d="http://schemas.microsoft.com/office/drawing/2017/model3d" xmlns:o="urn:schemas-microsoft-com:office:office" xmlns:r="http://schemas.openxmlformats.org/officeDocument/2006/relationships" xmlns:m="http://schemas.openxmlformats.org/officeDocument/2006/math" xmlns:v="urn:schemas-microsoft-com:vml" xmlns:wp14="http://schemas.microsoft.com/office/word/2010/wordprocessingDrawing" xmlns:wp="http://schemas.openxmlformats.org/drawingml/2006/wordprocessingDrawing" xmlns:w10="urn:schemas-microsoft-com:office:word" xmlns:w="http://schemas.openxmlformats.org/wordprocessingml/2006/main" xmlns:w14="http://schemas.microsoft.com/office/word/2010/wordml" xmlns:w15="http://schemas.microsoft.com/office/word/2012/wordml" xmlns:w16cex="http://schemas.microsoft.com/office/word/2018/wordml/cex" xmlns:w16cid="http://schemas.microsoft.com/office/word/2016/wordml/cid" xmlns:w16="http://schemas.microsoft.com/office/word/2018/wordml" xmlns:w16sdtdh="http://schemas.microsoft.com/office/word/2020/wordml/sdtdatahash" xmlns:w16se="http://schemas.microsoft.com/office/word/2015/wordml/symex" xmlns:wpg="http://schemas.microsoft.com/office/word/2010/wordprocessingGroup" xmlns:wpi="http://schemas.microsoft.com/office/word/2010/wordprocessingInk" xmlns:wne="http://schemas.microsoft.com/office/word/2006/wordml" xmlns:wps="http://schemas.microsoft.com/office/word/2010/wordprocessingShape" mc:Ignorable="w14 w15 w16se w16cid w16 w16cex w16sdtdh wp14">
+<w:glossaryDocument xmlns:wpc="http://schemas.microsoft.com/office/word/2010/wordprocessingCanvas" xmlns:cx="http://schemas.microsoft.com/office/drawing/2014/chartex" xmlns:cx1="http://schemas.microsoft.com/office/drawing/2015/9/8/chartex" xmlns:cx2="http://schemas.microsoft.com/office/drawing/2015/10/21/chartex" xmlns:cx3="http://schemas.microsoft.com/office/drawing/2016/5/9/chartex" xmlns:cx4="http://schemas.microsoft.com/office/drawing/2016/5/10/chartex" xmlns:cx5="http://schemas.microsoft.com/office/drawing/2016/5/11/chartex" xmlns:cx6="http://schemas.microsoft.com/office/drawing/2016/5/12/chartex" xmlns:cx7="http://schemas.microsoft.com/office/drawing/2016/5/13/chartex" xmlns:cx8="http://schemas.microsoft.com/office/drawing/2016/5/14/chartex" xmlns:mc="http://schemas.openxmlformats.org/markup-compatibility/2006" xmlns:aink="http://schemas.microsoft.com/office/drawing/2016/ink" xmlns:am3d="http://schemas.microsoft.com/office/drawing/2017/model3d" xmlns:o="urn:schemas-microsoft-com:office:office" xmlns:oel="http://schemas.microsoft.com/office/2019/extlst" xmlns:r="http://schemas.openxmlformats.org/officeDocument/2006/relationships" xmlns:m="http://schemas.openxmlformats.org/officeDocument/2006/math" xmlns:v="urn:schemas-microsoft-com:vml" xmlns:wp14="http://schemas.microsoft.com/office/word/2010/wordprocessingDrawing" xmlns:wp="http://schemas.openxmlformats.org/drawingml/2006/wordprocessingDrawing" xmlns:w10="urn:schemas-microsoft-com:office:word" xmlns:w="http://schemas.openxmlformats.org/wordprocessingml/2006/main" xmlns:w14="http://schemas.microsoft.com/office/word/2010/wordml" xmlns:w15="http://schemas.microsoft.com/office/word/2012/wordml" xmlns:w16cex="http://schemas.microsoft.com/office/word/2018/wordml/cex" xmlns:w16cid="http://schemas.microsoft.com/office/word/2016/wordml/cid" xmlns:w16="http://schemas.microsoft.com/office/word/2018/wordml" xmlns:w16sdtdh="http://schemas.microsoft.com/office/word/2020/wordml/sdtdatahash" xmlns:w16se="http://schemas.microsoft.com/office/word/2015/wordml/symex" xmlns:wpg="http://schemas.microsoft.com/office/word/2010/wordprocessingGroup" xmlns:wpi="http://schemas.microsoft.com/office/word/2010/wordprocessingInk" xmlns:wne="http://schemas.microsoft.com/office/word/2006/wordml" xmlns:wps="http://schemas.microsoft.com/office/word/2010/wordprocessingShape" mc:Ignorable="w14 w15 w16se w16cid w16 w16cex w16sdtdh wp14">
   <w:docParts>
     <w:docPart>
       <w:docPartPr>
@@ -3814,7 +4012,7 @@
     <w:charset w:val="00"/>
     <w:family w:val="roman"/>
     <w:pitch w:val="variable"/>
-    <w:sig w:usb0="A00002EF" w:usb1="4000004B" w:usb2="00000000" w:usb3="00000000" w:csb0="0000019F" w:csb1="00000000"/>
+    <w:sig w:usb0="E00006FF" w:usb1="420024FF" w:usb2="02000000" w:usb3="00000000" w:csb0="0000019F" w:csb1="00000000"/>
   </w:font>
   <w:font w:name="Arial">
     <w:panose1 w:val="020B0604020202020204"/>
@@ -3861,6 +4059,7 @@
     <w:rsid w:val="00A70787"/>
     <w:rsid w:val="00B52A1C"/>
     <w:rsid w:val="00D53031"/>
+    <w:rsid w:val="00DF13D3"/>
   </w:rsids>
   <m:mathPr>
     <m:mathFont m:val="Cambria Math"/>
@@ -4054,7 +4253,7 @@
     <w:lsdException w:name="Table Web 2" w:semiHidden="1" w:unhideWhenUsed="1"/>
     <w:lsdException w:name="Table Web 3" w:semiHidden="1" w:unhideWhenUsed="1"/>
     <w:lsdException w:name="Balloon Text" w:semiHidden="1" w:unhideWhenUsed="1"/>
-    <w:lsdException w:name="Table Grid" w:semiHidden="1" w:uiPriority="59" w:unhideWhenUsed="1"/>
+    <w:lsdException w:name="Table Grid" w:uiPriority="59"/>
     <w:lsdException w:name="Table Theme" w:semiHidden="1" w:unhideWhenUsed="1"/>
     <w:lsdException w:name="Placeholder Text" w:semiHidden="1"/>
     <w:lsdException w:name="No Spacing" w:uiPriority="1" w:qFormat="1"/>

</xml_diff>

<commit_message>
Safety program download working
-As zip file
</commit_message>
<xml_diff>
--- a/Website-Main/Safety Programs/abrasive blasting.docx
+++ b/Website-Main/Safety Programs/abrasive blasting.docx
@@ -129,21 +129,7 @@
         <w:rPr>
           <w:rFonts w:ascii="Arial" w:hAnsi="Arial" w:cs="Arial"/>
         </w:rPr>
-        <w:t xml:space="preserve">Whenever hazardous substances such as dusts, fumes, mists, vapors, or gases exist or are produced </w:t>
-      </w:r>
-      <w:proofErr w:type="gramStart"/>
-      <w:r>
-        <w:rPr>
-          <w:rFonts w:ascii="Arial" w:hAnsi="Arial" w:cs="Arial"/>
-        </w:rPr>
-        <w:t>in the course of</w:t>
-      </w:r>
-      <w:proofErr w:type="gramEnd"/>
-      <w:r>
-        <w:rPr>
-          <w:rFonts w:ascii="Arial" w:hAnsi="Arial" w:cs="Arial"/>
-        </w:rPr>
-        <w:t xml:space="preserve"> construction work, their concentrations shall not exceed the limits specified in </w:t>
+        <w:t xml:space="preserve">Whenever hazardous substances such as dusts, fumes, mists, vapors, or gases exist or are produced in the course of construction work, their concentrations shall not exceed the limits specified in </w:t>
       </w:r>
       <w:r>
         <w:rPr>
@@ -305,23 +291,7 @@
           <w:rFonts w:ascii="Arial" w:hAnsi="Arial" w:cs="Arial"/>
           <w:color w:val="000000"/>
         </w:rPr>
-        <w:t xml:space="preserve">Air compressors must </w:t>
-      </w:r>
-      <w:proofErr w:type="gramStart"/>
-      <w:r>
-        <w:rPr>
-          <w:rFonts w:ascii="Arial" w:hAnsi="Arial" w:cs="Arial"/>
-          <w:color w:val="000000"/>
-        </w:rPr>
-        <w:t>be located in</w:t>
-      </w:r>
-      <w:proofErr w:type="gramEnd"/>
-      <w:r>
-        <w:rPr>
-          <w:rFonts w:ascii="Arial" w:hAnsi="Arial" w:cs="Arial"/>
-          <w:color w:val="000000"/>
-        </w:rPr>
-        <w:t xml:space="preserve"> a well-ventilated area.  It must be able to contain large volumes of clean, toxicant-free air.  This means the compressor must be placed up wind from the blasting operation and out of the range of dust and flying abrasives. </w:t>
+        <w:t xml:space="preserve">Air compressors must be located in a well-ventilated area.  It must be able to contain large volumes of clean, toxicant-free air.  This means the compressor must be placed up wind from the blasting operation and out of the range of dust and flying abrasives. </w:t>
       </w:r>
     </w:p>
     <w:p>
@@ -639,23 +609,7 @@
           <w:rFonts w:ascii="Arial" w:hAnsi="Arial" w:cs="Arial"/>
           <w:color w:val="000000"/>
         </w:rPr>
-        <w:t xml:space="preserve">Hose ends must </w:t>
-      </w:r>
-      <w:proofErr w:type="gramStart"/>
-      <w:r>
-        <w:rPr>
-          <w:rFonts w:ascii="Arial" w:hAnsi="Arial" w:cs="Arial"/>
-          <w:color w:val="000000"/>
-        </w:rPr>
-        <w:t>come into contact with</w:t>
-      </w:r>
-      <w:proofErr w:type="gramEnd"/>
-      <w:r>
-        <w:rPr>
-          <w:rFonts w:ascii="Arial" w:hAnsi="Arial" w:cs="Arial"/>
-          <w:color w:val="000000"/>
-        </w:rPr>
-        <w:t xml:space="preserve"> coupling gaskets to prevent leaks and to maintain static electricity conductivity.  </w:t>
+        <w:t xml:space="preserve">Hose ends must come into contact with coupling gaskets to prevent leaks and to maintain static electricity conductivity.  </w:t>
       </w:r>
     </w:p>
     <w:p>
@@ -836,23 +790,7 @@
           <w:rFonts w:ascii="Arial" w:hAnsi="Arial" w:cs="Arial"/>
           <w:color w:val="000000"/>
         </w:rPr>
-        <w:t xml:space="preserve">Never tape, strap, or tie down an air actuated </w:t>
-      </w:r>
-      <w:proofErr w:type="gramStart"/>
-      <w:r>
-        <w:rPr>
-          <w:rFonts w:ascii="Arial" w:hAnsi="Arial" w:cs="Arial"/>
-          <w:color w:val="000000"/>
-        </w:rPr>
-        <w:t>remote control</w:t>
-      </w:r>
-      <w:proofErr w:type="gramEnd"/>
-      <w:r>
-        <w:rPr>
-          <w:rFonts w:ascii="Arial" w:hAnsi="Arial" w:cs="Arial"/>
-          <w:color w:val="000000"/>
-        </w:rPr>
-        <w:t xml:space="preserve"> lever or choke electric remote control switch.  </w:t>
+        <w:t xml:space="preserve">Never tape, strap, or tie down an air actuated remote control lever or choke electric remote control switch.  </w:t>
       </w:r>
     </w:p>
     <w:p>
@@ -1523,23 +1461,7 @@
           <w:rFonts w:ascii="Arial" w:hAnsi="Arial" w:cs="Arial"/>
           <w:color w:val="000000"/>
         </w:rPr>
-        <w:t xml:space="preserve">A </w:t>
-      </w:r>
-      <w:proofErr w:type="gramStart"/>
-      <w:r>
-        <w:rPr>
-          <w:rFonts w:ascii="Arial" w:hAnsi="Arial" w:cs="Arial"/>
-          <w:color w:val="000000"/>
-        </w:rPr>
-        <w:t>type</w:t>
-      </w:r>
-      <w:proofErr w:type="gramEnd"/>
-      <w:r>
-        <w:rPr>
-          <w:rFonts w:ascii="Arial" w:hAnsi="Arial" w:cs="Arial"/>
-          <w:color w:val="000000"/>
-        </w:rPr>
-        <w:t xml:space="preserve"> CE pressure-demand abrasive blast respirator shall be worn by the blaster whenever silica sand is used as an abrasive material. </w:t>
+        <w:t xml:space="preserve">A type CE pressure-demand abrasive blast respirator shall be worn by the blaster whenever silica sand is used as an abrasive material. </w:t>
       </w:r>
     </w:p>
     <w:p>
@@ -1612,23 +1534,7 @@
           <w:rFonts w:ascii="Arial" w:hAnsi="Arial" w:cs="Arial"/>
           <w:color w:val="000000"/>
         </w:rPr>
-        <w:t xml:space="preserve">All respirators shall be cleaned and disinfected at the end of each </w:t>
-      </w:r>
-      <w:proofErr w:type="gramStart"/>
-      <w:r>
-        <w:rPr>
-          <w:rFonts w:ascii="Arial" w:hAnsi="Arial" w:cs="Arial"/>
-          <w:color w:val="000000"/>
-        </w:rPr>
-        <w:t>work day</w:t>
-      </w:r>
-      <w:proofErr w:type="gramEnd"/>
-      <w:r>
-        <w:rPr>
-          <w:rFonts w:ascii="Arial" w:hAnsi="Arial" w:cs="Arial"/>
-          <w:color w:val="000000"/>
-        </w:rPr>
-        <w:t xml:space="preserve">. </w:t>
+        <w:t xml:space="preserve">All respirators shall be cleaned and disinfected at the end of each work day. </w:t>
       </w:r>
     </w:p>
     <w:p>
@@ -1881,63 +1787,37 @@
           </w:tcBorders>
           <w:vAlign w:val="center"/>
         </w:tcPr>
-        <w:sdt>
-          <w:sdtPr>
+        <w:p>
+          <w:pPr>
+            <w:pStyle w:val="Default"/>
+            <w:rPr>
+              <w:rStyle w:val="Strong"/>
+            </w:rPr>
+          </w:pPr>
+          <w:r>
             <w:rPr>
               <w:b/>
               <w:bCs/>
             </w:rPr>
-            <w:alias w:val="Comments"/>
-            <w:id w:val="17163319"/>
-            <w:placeholder>
-              <w:docPart w:val="57078FC5A3B1483BB2051E591E437AFC"/>
-            </w:placeholder>
-            <w:dataBinding w:prefixMappings="xmlns:ns0='http://purl.org/dc/elements/1.1/' xmlns:ns1='http://schemas.openxmlformats.org/package/2006/metadata/core-properties' " w:xpath="/ns1:coreProperties[1]/ns0:description[1]" w:storeItemID="{6C3C8BC8-F283-45AE-878A-BAB7291924A1}"/>
-            <w:text w:multiLine="1"/>
-          </w:sdtPr>
-          <w:sdtContent>
-            <w:p>
-              <w:pPr>
-                <w:pStyle w:val="Default"/>
-                <w:rPr>
-                  <w:rStyle w:val="Strong"/>
-                </w:rPr>
-              </w:pPr>
-              <w:proofErr w:type="gramStart"/>
-              <w:r>
-                <w:rPr>
-                  <w:b/>
-                  <w:bCs/>
-                </w:rPr>
-                <w:t xml:space="preserve">{{ </w:t>
-              </w:r>
-              <w:proofErr w:type="spellStart"/>
-              <w:r>
-                <w:rPr>
-                  <w:b/>
-                  <w:bCs/>
-                </w:rPr>
-                <w:t>company</w:t>
-              </w:r>
-              <w:proofErr w:type="gramEnd"/>
-              <w:r>
-                <w:rPr>
-                  <w:b/>
-                  <w:bCs/>
-                </w:rPr>
-                <w:t>_name</w:t>
-              </w:r>
-              <w:proofErr w:type="spellEnd"/>
-              <w:r>
-                <w:rPr>
-                  <w:b/>
-                  <w:bCs/>
-                </w:rPr>
-                <w:t xml:space="preserve"> }}</w:t>
-              </w:r>
-            </w:p>
-          </w:sdtContent>
-        </w:sdt>
+            <w:t xml:space="preserve">{{ </w:t>
+          </w:r>
+          <w:proofErr w:type="spellStart"/>
+          <w:r>
+            <w:rPr>
+              <w:b/>
+              <w:bCs/>
+            </w:rPr>
+            <w:t>company_name</w:t>
+          </w:r>
+          <w:proofErr w:type="spellEnd"/>
+          <w:r>
+            <w:rPr>
+              <w:b/>
+              <w:bCs/>
+            </w:rPr>
+            <w:t xml:space="preserve"> }}</w:t>
+          </w:r>
+        </w:p>
       </w:tc>
       <w:tc>
         <w:tcPr>
@@ -2007,7 +1887,7 @@
               <w:sz w:val="20"/>
               <w:szCs w:val="20"/>
             </w:rPr>
-            <w:t>10/10/2022</w:t>
+            <w:t>10/11/2022</w:t>
           </w:r>
           <w:r>
             <w:rPr>
@@ -3934,603 +3814,6 @@
 </w:styles>
 </file>
 
-<file path=word/glossary/document.xml><?xml version="1.0" encoding="utf-8"?>
-<w:glossaryDocument xmlns:wpc="http://schemas.microsoft.com/office/word/2010/wordprocessingCanvas" xmlns:cx="http://schemas.microsoft.com/office/drawing/2014/chartex" xmlns:cx1="http://schemas.microsoft.com/office/drawing/2015/9/8/chartex" xmlns:cx2="http://schemas.microsoft.com/office/drawing/2015/10/21/chartex" xmlns:cx3="http://schemas.microsoft.com/office/drawing/2016/5/9/chartex" xmlns:cx4="http://schemas.microsoft.com/office/drawing/2016/5/10/chartex" xmlns:cx5="http://schemas.microsoft.com/office/drawing/2016/5/11/chartex" xmlns:cx6="http://schemas.microsoft.com/office/drawing/2016/5/12/chartex" xmlns:cx7="http://schemas.microsoft.com/office/drawing/2016/5/13/chartex" xmlns:cx8="http://schemas.microsoft.com/office/drawing/2016/5/14/chartex" xmlns:mc="http://schemas.openxmlformats.org/markup-compatibility/2006" xmlns:aink="http://schemas.microsoft.com/office/drawing/2016/ink" xmlns:am3d="http://schemas.microsoft.com/office/drawing/2017/model3d" xmlns:o="urn:schemas-microsoft-com:office:office" xmlns:oel="http://schemas.microsoft.com/office/2019/extlst" xmlns:r="http://schemas.openxmlformats.org/officeDocument/2006/relationships" xmlns:m="http://schemas.openxmlformats.org/officeDocument/2006/math" xmlns:v="urn:schemas-microsoft-com:vml" xmlns:wp14="http://schemas.microsoft.com/office/word/2010/wordprocessingDrawing" xmlns:wp="http://schemas.openxmlformats.org/drawingml/2006/wordprocessingDrawing" xmlns:w10="urn:schemas-microsoft-com:office:word" xmlns:w="http://schemas.openxmlformats.org/wordprocessingml/2006/main" xmlns:w14="http://schemas.microsoft.com/office/word/2010/wordml" xmlns:w15="http://schemas.microsoft.com/office/word/2012/wordml" xmlns:w16cex="http://schemas.microsoft.com/office/word/2018/wordml/cex" xmlns:w16cid="http://schemas.microsoft.com/office/word/2016/wordml/cid" xmlns:w16="http://schemas.microsoft.com/office/word/2018/wordml" xmlns:w16sdtdh="http://schemas.microsoft.com/office/word/2020/wordml/sdtdatahash" xmlns:w16se="http://schemas.microsoft.com/office/word/2015/wordml/symex" xmlns:wpg="http://schemas.microsoft.com/office/word/2010/wordprocessingGroup" xmlns:wpi="http://schemas.microsoft.com/office/word/2010/wordprocessingInk" xmlns:wne="http://schemas.microsoft.com/office/word/2006/wordml" xmlns:wps="http://schemas.microsoft.com/office/word/2010/wordprocessingShape" mc:Ignorable="w14 w15 w16se w16cid w16 w16cex w16sdtdh wp14">
-  <w:docParts>
-    <w:docPart>
-      <w:docPartPr>
-        <w:name w:val="57078FC5A3B1483BB2051E591E437AFC"/>
-        <w:category>
-          <w:name w:val="General"/>
-          <w:gallery w:val="placeholder"/>
-        </w:category>
-        <w:types>
-          <w:type w:val="bbPlcHdr"/>
-        </w:types>
-        <w:behaviors>
-          <w:behavior w:val="content"/>
-        </w:behaviors>
-        <w:guid w:val="{0C78D333-5227-4D15-94C8-1296FEEFBF23}"/>
-      </w:docPartPr>
-      <w:docPartBody>
-        <w:p>
-          <w:pPr>
-            <w:pStyle w:val="57078FC5A3B1483BB2051E591E437AFC"/>
-          </w:pPr>
-          <w:r>
-            <w:rPr>
-              <w:rStyle w:val="PlaceholderText"/>
-            </w:rPr>
-            <w:t>[Comments]</w:t>
-          </w:r>
-        </w:p>
-      </w:docPartBody>
-    </w:docPart>
-  </w:docParts>
-</w:glossaryDocument>
-</file>
-
-<file path=word/glossary/fontTable.xml><?xml version="1.0" encoding="utf-8"?>
-<w:fonts xmlns:mc="http://schemas.openxmlformats.org/markup-compatibility/2006" xmlns:r="http://schemas.openxmlformats.org/officeDocument/2006/relationships" xmlns:w="http://schemas.openxmlformats.org/wordprocessingml/2006/main" xmlns:w14="http://schemas.microsoft.com/office/word/2010/wordml" xmlns:w15="http://schemas.microsoft.com/office/word/2012/wordml" xmlns:w16cex="http://schemas.microsoft.com/office/word/2018/wordml/cex" xmlns:w16cid="http://schemas.microsoft.com/office/word/2016/wordml/cid" xmlns:w16="http://schemas.microsoft.com/office/word/2018/wordml" xmlns:w16sdtdh="http://schemas.microsoft.com/office/word/2020/wordml/sdtdatahash" xmlns:w16se="http://schemas.microsoft.com/office/word/2015/wordml/symex" mc:Ignorable="w14 w15 w16se w16cid w16 w16cex w16sdtdh">
-  <w:font w:name="Symbol">
-    <w:panose1 w:val="05050102010706020507"/>
-    <w:charset w:val="02"/>
-    <w:family w:val="roman"/>
-    <w:pitch w:val="variable"/>
-    <w:sig w:usb0="00000000" w:usb1="10000000" w:usb2="00000000" w:usb3="00000000" w:csb0="80000000" w:csb1="00000000"/>
-  </w:font>
-  <w:font w:name="Times New Roman">
-    <w:panose1 w:val="02020603050405020304"/>
-    <w:charset w:val="00"/>
-    <w:family w:val="roman"/>
-    <w:pitch w:val="variable"/>
-    <w:sig w:usb0="E0002EFF" w:usb1="C000785B" w:usb2="00000009" w:usb3="00000000" w:csb0="000001FF" w:csb1="00000000"/>
-  </w:font>
-  <w:font w:name="Courier New">
-    <w:panose1 w:val="02070309020205020404"/>
-    <w:charset w:val="00"/>
-    <w:family w:val="modern"/>
-    <w:pitch w:val="fixed"/>
-    <w:sig w:usb0="E0002EFF" w:usb1="C0007843" w:usb2="00000009" w:usb3="00000000" w:csb0="000001FF" w:csb1="00000000"/>
-  </w:font>
-  <w:font w:name="Wingdings">
-    <w:panose1 w:val="05000000000000000000"/>
-    <w:charset w:val="02"/>
-    <w:family w:val="auto"/>
-    <w:pitch w:val="variable"/>
-    <w:sig w:usb0="00000000" w:usb1="10000000" w:usb2="00000000" w:usb3="00000000" w:csb0="80000000" w:csb1="00000000"/>
-  </w:font>
-  <w:font w:name="Calibri">
-    <w:panose1 w:val="020F0502020204030204"/>
-    <w:charset w:val="00"/>
-    <w:family w:val="swiss"/>
-    <w:pitch w:val="variable"/>
-    <w:sig w:usb0="E4002EFF" w:usb1="C000247B" w:usb2="00000009" w:usb3="00000000" w:csb0="000001FF" w:csb1="00000000"/>
-  </w:font>
-  <w:font w:name="Cambria">
-    <w:panose1 w:val="02040503050406030204"/>
-    <w:charset w:val="00"/>
-    <w:family w:val="roman"/>
-    <w:pitch w:val="variable"/>
-    <w:sig w:usb0="E00006FF" w:usb1="420024FF" w:usb2="02000000" w:usb3="00000000" w:csb0="0000019F" w:csb1="00000000"/>
-  </w:font>
-  <w:font w:name="Arial">
-    <w:panose1 w:val="020B0604020202020204"/>
-    <w:charset w:val="00"/>
-    <w:family w:val="swiss"/>
-    <w:pitch w:val="variable"/>
-    <w:sig w:usb0="E0002EFF" w:usb1="C000785B" w:usb2="00000009" w:usb3="00000000" w:csb0="000001FF" w:csb1="00000000"/>
-  </w:font>
-  <w:font w:name="Tahoma">
-    <w:panose1 w:val="020B0604030504040204"/>
-    <w:charset w:val="00"/>
-    <w:family w:val="swiss"/>
-    <w:pitch w:val="variable"/>
-    <w:sig w:usb0="E1002EFF" w:usb1="C000605B" w:usb2="00000029" w:usb3="00000000" w:csb0="000101FF" w:csb1="00000000"/>
-  </w:font>
-  <w:font w:name="Calibri Light">
-    <w:panose1 w:val="020F0302020204030204"/>
-    <w:charset w:val="00"/>
-    <w:family w:val="swiss"/>
-    <w:pitch w:val="variable"/>
-    <w:sig w:usb0="E4002EFF" w:usb1="C000247B" w:usb2="00000009" w:usb3="00000000" w:csb0="000001FF" w:csb1="00000000"/>
-  </w:font>
-</w:fonts>
-</file>
-
-<file path=word/glossary/settings.xml><?xml version="1.0" encoding="utf-8"?>
-<w:settings xmlns:mc="http://schemas.openxmlformats.org/markup-compatibility/2006" xmlns:o="urn:schemas-microsoft-com:office:office" xmlns:r="http://schemas.openxmlformats.org/officeDocument/2006/relationships" xmlns:m="http://schemas.openxmlformats.org/officeDocument/2006/math" xmlns:v="urn:schemas-microsoft-com:vml" xmlns:w10="urn:schemas-microsoft-com:office:word" xmlns:w="http://schemas.openxmlformats.org/wordprocessingml/2006/main" xmlns:w14="http://schemas.microsoft.com/office/word/2010/wordml" xmlns:w15="http://schemas.microsoft.com/office/word/2012/wordml" xmlns:w16cex="http://schemas.microsoft.com/office/word/2018/wordml/cex" xmlns:w16cid="http://schemas.microsoft.com/office/word/2016/wordml/cid" xmlns:w16="http://schemas.microsoft.com/office/word/2018/wordml" xmlns:w16sdtdh="http://schemas.microsoft.com/office/word/2020/wordml/sdtdatahash" xmlns:w16se="http://schemas.microsoft.com/office/word/2015/wordml/symex" xmlns:sl="http://schemas.openxmlformats.org/schemaLibrary/2006/main" mc:Ignorable="w14 w15 w16se w16cid w16 w16cex w16sdtdh">
-  <w:view w:val="normal"/>
-  <w:revisionView w:comments="0" w:formatting="0"/>
-  <w:defaultTabStop w:val="720"/>
-  <w:characterSpacingControl w:val="doNotCompress"/>
-  <w:compat>
-    <w:useFELayout/>
-    <w:compatSetting w:name="compatibilityMode" w:uri="http://schemas.microsoft.com/office/word" w:val="12"/>
-    <w:compatSetting w:name="useWord2013TrackBottomHyphenation" w:uri="http://schemas.microsoft.com/office/word" w:val="1"/>
-  </w:compat>
-  <w:rsids>
-    <w:rsidRoot w:val="006E1D52"/>
-    <w:rsid w:val="00257C93"/>
-    <w:rsid w:val="00682AE1"/>
-    <w:rsid w:val="006E1D52"/>
-    <w:rsid w:val="0076303B"/>
-    <w:rsid w:val="00A014D2"/>
-    <w:rsid w:val="00A70787"/>
-    <w:rsid w:val="00B52A1C"/>
-    <w:rsid w:val="00D53031"/>
-    <w:rsid w:val="00DF13D3"/>
-  </w:rsids>
-  <m:mathPr>
-    <m:mathFont m:val="Cambria Math"/>
-    <m:brkBin m:val="before"/>
-    <m:brkBinSub m:val="--"/>
-    <m:smallFrac m:val="0"/>
-    <m:dispDef/>
-    <m:lMargin m:val="0"/>
-    <m:rMargin m:val="0"/>
-    <m:defJc m:val="centerGroup"/>
-    <m:wrapIndent m:val="1440"/>
-    <m:intLim m:val="subSup"/>
-    <m:naryLim m:val="undOvr"/>
-  </m:mathPr>
-  <w:themeFontLang w:val="en-US"/>
-  <w:clrSchemeMapping w:bg1="light1" w:t1="dark1" w:bg2="light2" w:t2="dark2" w:accent1="accent1" w:accent2="accent2" w:accent3="accent3" w:accent4="accent4" w:accent5="accent5" w:accent6="accent6" w:hyperlink="hyperlink" w:followedHyperlink="followedHyperlink"/>
-  <w:decimalSymbol w:val="."/>
-  <w:listSeparator w:val=","/>
-</w:settings>
-</file>
-
-<file path=word/glossary/styles.xml><?xml version="1.0" encoding="utf-8"?>
-<w:styles xmlns:mc="http://schemas.openxmlformats.org/markup-compatibility/2006" xmlns:r="http://schemas.openxmlformats.org/officeDocument/2006/relationships" xmlns:w="http://schemas.openxmlformats.org/wordprocessingml/2006/main" xmlns:w14="http://schemas.microsoft.com/office/word/2010/wordml" xmlns:w15="http://schemas.microsoft.com/office/word/2012/wordml" xmlns:w16cex="http://schemas.microsoft.com/office/word/2018/wordml/cex" xmlns:w16cid="http://schemas.microsoft.com/office/word/2016/wordml/cid" xmlns:w16="http://schemas.microsoft.com/office/word/2018/wordml" xmlns:w16sdtdh="http://schemas.microsoft.com/office/word/2020/wordml/sdtdatahash" xmlns:w16se="http://schemas.microsoft.com/office/word/2015/wordml/symex" mc:Ignorable="w14 w15 w16se w16cid w16 w16cex w16sdtdh">
-  <w:docDefaults>
-    <w:rPrDefault>
-      <w:rPr>
-        <w:rFonts w:asciiTheme="minorHAnsi" w:eastAsiaTheme="minorEastAsia" w:hAnsiTheme="minorHAnsi" w:cstheme="minorBidi"/>
-        <w:sz w:val="22"/>
-        <w:szCs w:val="22"/>
-        <w:lang w:val="en-US" w:eastAsia="en-US" w:bidi="ar-SA"/>
-      </w:rPr>
-    </w:rPrDefault>
-    <w:pPrDefault>
-      <w:pPr>
-        <w:spacing w:after="200" w:line="276" w:lineRule="auto"/>
-      </w:pPr>
-    </w:pPrDefault>
-  </w:docDefaults>
-  <w:latentStyles w:defLockedState="0" w:defUIPriority="99" w:defSemiHidden="0" w:defUnhideWhenUsed="0" w:defQFormat="0" w:count="376">
-    <w:lsdException w:name="Normal" w:uiPriority="0" w:qFormat="1"/>
-    <w:lsdException w:name="heading 1" w:uiPriority="9" w:qFormat="1"/>
-    <w:lsdException w:name="heading 2" w:semiHidden="1" w:uiPriority="9" w:unhideWhenUsed="1" w:qFormat="1"/>
-    <w:lsdException w:name="heading 3" w:semiHidden="1" w:uiPriority="9" w:unhideWhenUsed="1" w:qFormat="1"/>
-    <w:lsdException w:name="heading 4" w:semiHidden="1" w:uiPriority="9" w:unhideWhenUsed="1" w:qFormat="1"/>
-    <w:lsdException w:name="heading 5" w:semiHidden="1" w:uiPriority="9" w:unhideWhenUsed="1" w:qFormat="1"/>
-    <w:lsdException w:name="heading 6" w:semiHidden="1" w:uiPriority="9" w:unhideWhenUsed="1" w:qFormat="1"/>
-    <w:lsdException w:name="heading 7" w:semiHidden="1" w:uiPriority="9" w:unhideWhenUsed="1" w:qFormat="1"/>
-    <w:lsdException w:name="heading 8" w:semiHidden="1" w:uiPriority="9" w:unhideWhenUsed="1" w:qFormat="1"/>
-    <w:lsdException w:name="heading 9" w:semiHidden="1" w:uiPriority="9" w:unhideWhenUsed="1" w:qFormat="1"/>
-    <w:lsdException w:name="index 1" w:semiHidden="1" w:unhideWhenUsed="1"/>
-    <w:lsdException w:name="index 2" w:semiHidden="1" w:unhideWhenUsed="1"/>
-    <w:lsdException w:name="index 3" w:semiHidden="1" w:unhideWhenUsed="1"/>
-    <w:lsdException w:name="index 4" w:semiHidden="1" w:unhideWhenUsed="1"/>
-    <w:lsdException w:name="index 5" w:semiHidden="1" w:unhideWhenUsed="1"/>
-    <w:lsdException w:name="index 6" w:semiHidden="1" w:unhideWhenUsed="1"/>
-    <w:lsdException w:name="index 7" w:semiHidden="1" w:unhideWhenUsed="1"/>
-    <w:lsdException w:name="index 8" w:semiHidden="1" w:unhideWhenUsed="1"/>
-    <w:lsdException w:name="index 9" w:semiHidden="1" w:unhideWhenUsed="1"/>
-    <w:lsdException w:name="toc 1" w:semiHidden="1" w:uiPriority="39" w:unhideWhenUsed="1"/>
-    <w:lsdException w:name="toc 2" w:semiHidden="1" w:uiPriority="39" w:unhideWhenUsed="1"/>
-    <w:lsdException w:name="toc 3" w:semiHidden="1" w:uiPriority="39" w:unhideWhenUsed="1"/>
-    <w:lsdException w:name="toc 4" w:semiHidden="1" w:uiPriority="39" w:unhideWhenUsed="1"/>
-    <w:lsdException w:name="toc 5" w:semiHidden="1" w:uiPriority="39" w:unhideWhenUsed="1"/>
-    <w:lsdException w:name="toc 6" w:semiHidden="1" w:uiPriority="39" w:unhideWhenUsed="1"/>
-    <w:lsdException w:name="toc 7" w:semiHidden="1" w:uiPriority="39" w:unhideWhenUsed="1"/>
-    <w:lsdException w:name="toc 8" w:semiHidden="1" w:uiPriority="39" w:unhideWhenUsed="1"/>
-    <w:lsdException w:name="toc 9" w:semiHidden="1" w:uiPriority="39" w:unhideWhenUsed="1"/>
-    <w:lsdException w:name="Normal Indent" w:semiHidden="1" w:unhideWhenUsed="1"/>
-    <w:lsdException w:name="footnote text" w:semiHidden="1" w:unhideWhenUsed="1"/>
-    <w:lsdException w:name="annotation text" w:semiHidden="1" w:unhideWhenUsed="1"/>
-    <w:lsdException w:name="header" w:semiHidden="1" w:unhideWhenUsed="1"/>
-    <w:lsdException w:name="footer" w:semiHidden="1" w:unhideWhenUsed="1"/>
-    <w:lsdException w:name="index heading" w:semiHidden="1" w:unhideWhenUsed="1"/>
-    <w:lsdException w:name="caption" w:semiHidden="1" w:uiPriority="35" w:unhideWhenUsed="1" w:qFormat="1"/>
-    <w:lsdException w:name="table of figures" w:semiHidden="1" w:unhideWhenUsed="1"/>
-    <w:lsdException w:name="envelope address" w:semiHidden="1" w:unhideWhenUsed="1"/>
-    <w:lsdException w:name="envelope return" w:semiHidden="1" w:unhideWhenUsed="1"/>
-    <w:lsdException w:name="footnote reference" w:semiHidden="1" w:unhideWhenUsed="1"/>
-    <w:lsdException w:name="annotation reference" w:semiHidden="1" w:unhideWhenUsed="1"/>
-    <w:lsdException w:name="line number" w:semiHidden="1" w:unhideWhenUsed="1"/>
-    <w:lsdException w:name="page number" w:semiHidden="1" w:unhideWhenUsed="1"/>
-    <w:lsdException w:name="endnote reference" w:semiHidden="1" w:unhideWhenUsed="1"/>
-    <w:lsdException w:name="endnote text" w:semiHidden="1" w:unhideWhenUsed="1"/>
-    <w:lsdException w:name="table of authorities" w:semiHidden="1" w:unhideWhenUsed="1"/>
-    <w:lsdException w:name="macro" w:semiHidden="1" w:unhideWhenUsed="1"/>
-    <w:lsdException w:name="toa heading" w:semiHidden="1" w:unhideWhenUsed="1"/>
-    <w:lsdException w:name="List" w:semiHidden="1" w:unhideWhenUsed="1"/>
-    <w:lsdException w:name="List Bullet" w:semiHidden="1" w:unhideWhenUsed="1"/>
-    <w:lsdException w:name="List Number" w:semiHidden="1" w:unhideWhenUsed="1"/>
-    <w:lsdException w:name="List 2" w:semiHidden="1" w:unhideWhenUsed="1"/>
-    <w:lsdException w:name="List 3" w:semiHidden="1" w:unhideWhenUsed="1"/>
-    <w:lsdException w:name="List 4" w:semiHidden="1" w:unhideWhenUsed="1"/>
-    <w:lsdException w:name="List 5" w:semiHidden="1" w:unhideWhenUsed="1"/>
-    <w:lsdException w:name="List Bullet 2" w:semiHidden="1" w:unhideWhenUsed="1"/>
-    <w:lsdException w:name="List Bullet 3" w:semiHidden="1" w:unhideWhenUsed="1"/>
-    <w:lsdException w:name="List Bullet 4" w:semiHidden="1" w:unhideWhenUsed="1"/>
-    <w:lsdException w:name="List Bullet 5" w:semiHidden="1" w:unhideWhenUsed="1"/>
-    <w:lsdException w:name="List Number 2" w:semiHidden="1" w:unhideWhenUsed="1"/>
-    <w:lsdException w:name="List Number 3" w:semiHidden="1" w:unhideWhenUsed="1"/>
-    <w:lsdException w:name="List Number 4" w:semiHidden="1" w:unhideWhenUsed="1"/>
-    <w:lsdException w:name="List Number 5" w:semiHidden="1" w:unhideWhenUsed="1"/>
-    <w:lsdException w:name="Title" w:uiPriority="10" w:qFormat="1"/>
-    <w:lsdException w:name="Closing" w:semiHidden="1" w:unhideWhenUsed="1"/>
-    <w:lsdException w:name="Signature" w:semiHidden="1" w:unhideWhenUsed="1"/>
-    <w:lsdException w:name="Default Paragraph Font" w:semiHidden="1" w:uiPriority="1" w:unhideWhenUsed="1"/>
-    <w:lsdException w:name="Body Text" w:semiHidden="1" w:unhideWhenUsed="1"/>
-    <w:lsdException w:name="Body Text Indent" w:semiHidden="1" w:unhideWhenUsed="1"/>
-    <w:lsdException w:name="List Continue" w:semiHidden="1" w:unhideWhenUsed="1"/>
-    <w:lsdException w:name="List Continue 2" w:semiHidden="1" w:unhideWhenUsed="1"/>
-    <w:lsdException w:name="List Continue 3" w:semiHidden="1" w:unhideWhenUsed="1"/>
-    <w:lsdException w:name="List Continue 4" w:semiHidden="1" w:unhideWhenUsed="1"/>
-    <w:lsdException w:name="List Continue 5" w:semiHidden="1" w:unhideWhenUsed="1"/>
-    <w:lsdException w:name="Message Header" w:semiHidden="1" w:unhideWhenUsed="1"/>
-    <w:lsdException w:name="Subtitle" w:uiPriority="11" w:qFormat="1"/>
-    <w:lsdException w:name="Salutation" w:semiHidden="1" w:unhideWhenUsed="1"/>
-    <w:lsdException w:name="Date" w:semiHidden="1" w:unhideWhenUsed="1"/>
-    <w:lsdException w:name="Body Text First Indent" w:semiHidden="1" w:unhideWhenUsed="1"/>
-    <w:lsdException w:name="Body Text First Indent 2" w:semiHidden="1" w:unhideWhenUsed="1"/>
-    <w:lsdException w:name="Note Heading" w:semiHidden="1" w:unhideWhenUsed="1"/>
-    <w:lsdException w:name="Body Text 2" w:semiHidden="1" w:unhideWhenUsed="1"/>
-    <w:lsdException w:name="Body Text 3" w:semiHidden="1" w:unhideWhenUsed="1"/>
-    <w:lsdException w:name="Body Text Indent 2" w:semiHidden="1" w:unhideWhenUsed="1"/>
-    <w:lsdException w:name="Body Text Indent 3" w:semiHidden="1" w:unhideWhenUsed="1"/>
-    <w:lsdException w:name="Block Text" w:semiHidden="1" w:unhideWhenUsed="1"/>
-    <w:lsdException w:name="Hyperlink" w:semiHidden="1" w:unhideWhenUsed="1"/>
-    <w:lsdException w:name="FollowedHyperlink" w:semiHidden="1" w:unhideWhenUsed="1"/>
-    <w:lsdException w:name="Strong" w:uiPriority="22" w:qFormat="1"/>
-    <w:lsdException w:name="Emphasis" w:uiPriority="20" w:qFormat="1"/>
-    <w:lsdException w:name="Document Map" w:semiHidden="1" w:unhideWhenUsed="1"/>
-    <w:lsdException w:name="Plain Text" w:semiHidden="1" w:unhideWhenUsed="1"/>
-    <w:lsdException w:name="E-mail Signature" w:semiHidden="1" w:unhideWhenUsed="1"/>
-    <w:lsdException w:name="HTML Top of Form" w:semiHidden="1" w:unhideWhenUsed="1"/>
-    <w:lsdException w:name="HTML Bottom of Form" w:semiHidden="1" w:unhideWhenUsed="1"/>
-    <w:lsdException w:name="Normal (Web)" w:semiHidden="1" w:unhideWhenUsed="1"/>
-    <w:lsdException w:name="HTML Acronym" w:semiHidden="1" w:unhideWhenUsed="1"/>
-    <w:lsdException w:name="HTML Address" w:semiHidden="1" w:unhideWhenUsed="1"/>
-    <w:lsdException w:name="HTML Cite" w:semiHidden="1" w:unhideWhenUsed="1"/>
-    <w:lsdException w:name="HTML Code" w:semiHidden="1" w:unhideWhenUsed="1"/>
-    <w:lsdException w:name="HTML Definition" w:semiHidden="1" w:unhideWhenUsed="1"/>
-    <w:lsdException w:name="HTML Keyboard" w:semiHidden="1" w:unhideWhenUsed="1"/>
-    <w:lsdException w:name="HTML Preformatted" w:semiHidden="1" w:unhideWhenUsed="1"/>
-    <w:lsdException w:name="HTML Sample" w:semiHidden="1" w:unhideWhenUsed="1"/>
-    <w:lsdException w:name="HTML Typewriter" w:semiHidden="1" w:unhideWhenUsed="1"/>
-    <w:lsdException w:name="HTML Variable" w:semiHidden="1" w:unhideWhenUsed="1"/>
-    <w:lsdException w:name="Normal Table" w:semiHidden="1" w:unhideWhenUsed="1"/>
-    <w:lsdException w:name="annotation subject" w:semiHidden="1" w:unhideWhenUsed="1"/>
-    <w:lsdException w:name="No List" w:semiHidden="1" w:unhideWhenUsed="1"/>
-    <w:lsdException w:name="Outline List 1" w:semiHidden="1" w:unhideWhenUsed="1"/>
-    <w:lsdException w:name="Outline List 2" w:semiHidden="1" w:unhideWhenUsed="1"/>
-    <w:lsdException w:name="Outline List 3" w:semiHidden="1" w:unhideWhenUsed="1"/>
-    <w:lsdException w:name="Table Simple 1" w:semiHidden="1" w:unhideWhenUsed="1"/>
-    <w:lsdException w:name="Table Simple 2" w:semiHidden="1" w:unhideWhenUsed="1"/>
-    <w:lsdException w:name="Table Simple 3" w:semiHidden="1" w:unhideWhenUsed="1"/>
-    <w:lsdException w:name="Table Classic 1" w:semiHidden="1" w:unhideWhenUsed="1"/>
-    <w:lsdException w:name="Table Classic 2" w:semiHidden="1" w:unhideWhenUsed="1"/>
-    <w:lsdException w:name="Table Classic 3" w:semiHidden="1" w:unhideWhenUsed="1"/>
-    <w:lsdException w:name="Table Classic 4" w:semiHidden="1" w:unhideWhenUsed="1"/>
-    <w:lsdException w:name="Table Colorful 1" w:semiHidden="1" w:unhideWhenUsed="1"/>
-    <w:lsdException w:name="Table Colorful 2" w:semiHidden="1" w:unhideWhenUsed="1"/>
-    <w:lsdException w:name="Table Colorful 3" w:semiHidden="1" w:unhideWhenUsed="1"/>
-    <w:lsdException w:name="Table Columns 1" w:semiHidden="1" w:unhideWhenUsed="1"/>
-    <w:lsdException w:name="Table Columns 2" w:semiHidden="1" w:unhideWhenUsed="1"/>
-    <w:lsdException w:name="Table Columns 3" w:semiHidden="1" w:unhideWhenUsed="1"/>
-    <w:lsdException w:name="Table Columns 4" w:semiHidden="1" w:unhideWhenUsed="1"/>
-    <w:lsdException w:name="Table Columns 5" w:semiHidden="1" w:unhideWhenUsed="1"/>
-    <w:lsdException w:name="Table Grid 1" w:semiHidden="1" w:unhideWhenUsed="1"/>
-    <w:lsdException w:name="Table Grid 2" w:semiHidden="1" w:unhideWhenUsed="1"/>
-    <w:lsdException w:name="Table Grid 3" w:semiHidden="1" w:unhideWhenUsed="1"/>
-    <w:lsdException w:name="Table Grid 4" w:semiHidden="1" w:unhideWhenUsed="1"/>
-    <w:lsdException w:name="Table Grid 5" w:semiHidden="1" w:unhideWhenUsed="1"/>
-    <w:lsdException w:name="Table Grid 6" w:semiHidden="1" w:unhideWhenUsed="1"/>
-    <w:lsdException w:name="Table Grid 7" w:semiHidden="1" w:unhideWhenUsed="1"/>
-    <w:lsdException w:name="Table Grid 8" w:semiHidden="1" w:unhideWhenUsed="1"/>
-    <w:lsdException w:name="Table List 1" w:semiHidden="1" w:unhideWhenUsed="1"/>
-    <w:lsdException w:name="Table List 2" w:semiHidden="1" w:unhideWhenUsed="1"/>
-    <w:lsdException w:name="Table List 3" w:semiHidden="1" w:unhideWhenUsed="1"/>
-    <w:lsdException w:name="Table List 4" w:semiHidden="1" w:unhideWhenUsed="1"/>
-    <w:lsdException w:name="Table List 5" w:semiHidden="1" w:unhideWhenUsed="1"/>
-    <w:lsdException w:name="Table List 6" w:semiHidden="1" w:unhideWhenUsed="1"/>
-    <w:lsdException w:name="Table List 7" w:semiHidden="1" w:unhideWhenUsed="1"/>
-    <w:lsdException w:name="Table List 8" w:semiHidden="1" w:unhideWhenUsed="1"/>
-    <w:lsdException w:name="Table 3D effects 1" w:semiHidden="1" w:unhideWhenUsed="1"/>
-    <w:lsdException w:name="Table 3D effects 2" w:semiHidden="1" w:unhideWhenUsed="1"/>
-    <w:lsdException w:name="Table 3D effects 3" w:semiHidden="1" w:unhideWhenUsed="1"/>
-    <w:lsdException w:name="Table Contemporary" w:semiHidden="1" w:unhideWhenUsed="1"/>
-    <w:lsdException w:name="Table Elegant" w:semiHidden="1" w:unhideWhenUsed="1"/>
-    <w:lsdException w:name="Table Professional" w:semiHidden="1" w:unhideWhenUsed="1"/>
-    <w:lsdException w:name="Table Subtle 1" w:semiHidden="1" w:unhideWhenUsed="1"/>
-    <w:lsdException w:name="Table Subtle 2" w:semiHidden="1" w:unhideWhenUsed="1"/>
-    <w:lsdException w:name="Table Web 1" w:semiHidden="1" w:unhideWhenUsed="1"/>
-    <w:lsdException w:name="Table Web 2" w:semiHidden="1" w:unhideWhenUsed="1"/>
-    <w:lsdException w:name="Table Web 3" w:semiHidden="1" w:unhideWhenUsed="1"/>
-    <w:lsdException w:name="Balloon Text" w:semiHidden="1" w:unhideWhenUsed="1"/>
-    <w:lsdException w:name="Table Grid" w:uiPriority="59"/>
-    <w:lsdException w:name="Table Theme" w:semiHidden="1" w:unhideWhenUsed="1"/>
-    <w:lsdException w:name="Placeholder Text" w:semiHidden="1"/>
-    <w:lsdException w:name="No Spacing" w:uiPriority="1" w:qFormat="1"/>
-    <w:lsdException w:name="Light Shading" w:uiPriority="60"/>
-    <w:lsdException w:name="Light List" w:uiPriority="61"/>
-    <w:lsdException w:name="Light Grid" w:uiPriority="62"/>
-    <w:lsdException w:name="Medium Shading 1" w:uiPriority="63"/>
-    <w:lsdException w:name="Medium Shading 2" w:uiPriority="64"/>
-    <w:lsdException w:name="Medium List 1" w:uiPriority="65"/>
-    <w:lsdException w:name="Medium List 2" w:uiPriority="66"/>
-    <w:lsdException w:name="Medium Grid 1" w:uiPriority="67"/>
-    <w:lsdException w:name="Medium Grid 2" w:uiPriority="68"/>
-    <w:lsdException w:name="Medium Grid 3" w:uiPriority="69"/>
-    <w:lsdException w:name="Dark List" w:uiPriority="70"/>
-    <w:lsdException w:name="Colorful Shading" w:uiPriority="71"/>
-    <w:lsdException w:name="Colorful List" w:uiPriority="72"/>
-    <w:lsdException w:name="Colorful Grid" w:uiPriority="73"/>
-    <w:lsdException w:name="Light Shading Accent 1" w:uiPriority="60"/>
-    <w:lsdException w:name="Light List Accent 1" w:uiPriority="61"/>
-    <w:lsdException w:name="Light Grid Accent 1" w:uiPriority="62"/>
-    <w:lsdException w:name="Medium Shading 1 Accent 1" w:uiPriority="63"/>
-    <w:lsdException w:name="Medium Shading 2 Accent 1" w:uiPriority="64"/>
-    <w:lsdException w:name="Medium List 1 Accent 1" w:uiPriority="65"/>
-    <w:lsdException w:name="Revision" w:semiHidden="1"/>
-    <w:lsdException w:name="List Paragraph" w:uiPriority="34" w:qFormat="1"/>
-    <w:lsdException w:name="Quote" w:uiPriority="29" w:qFormat="1"/>
-    <w:lsdException w:name="Intense Quote" w:uiPriority="30" w:qFormat="1"/>
-    <w:lsdException w:name="Medium List 2 Accent 1" w:uiPriority="66"/>
-    <w:lsdException w:name="Medium Grid 1 Accent 1" w:uiPriority="67"/>
-    <w:lsdException w:name="Medium Grid 2 Accent 1" w:uiPriority="68"/>
-    <w:lsdException w:name="Medium Grid 3 Accent 1" w:uiPriority="69"/>
-    <w:lsdException w:name="Dark List Accent 1" w:uiPriority="70"/>
-    <w:lsdException w:name="Colorful Shading Accent 1" w:uiPriority="71"/>
-    <w:lsdException w:name="Colorful List Accent 1" w:uiPriority="72"/>
-    <w:lsdException w:name="Colorful Grid Accent 1" w:uiPriority="73"/>
-    <w:lsdException w:name="Light Shading Accent 2" w:uiPriority="60"/>
-    <w:lsdException w:name="Light List Accent 2" w:uiPriority="61"/>
-    <w:lsdException w:name="Light Grid Accent 2" w:uiPriority="62"/>
-    <w:lsdException w:name="Medium Shading 1 Accent 2" w:uiPriority="63"/>
-    <w:lsdException w:name="Medium Shading 2 Accent 2" w:uiPriority="64"/>
-    <w:lsdException w:name="Medium List 1 Accent 2" w:uiPriority="65"/>
-    <w:lsdException w:name="Medium List 2 Accent 2" w:uiPriority="66"/>
-    <w:lsdException w:name="Medium Grid 1 Accent 2" w:uiPriority="67"/>
-    <w:lsdException w:name="Medium Grid 2 Accent 2" w:uiPriority="68"/>
-    <w:lsdException w:name="Medium Grid 3 Accent 2" w:uiPriority="69"/>
-    <w:lsdException w:name="Dark List Accent 2" w:uiPriority="70"/>
-    <w:lsdException w:name="Colorful Shading Accent 2" w:uiPriority="71"/>
-    <w:lsdException w:name="Colorful List Accent 2" w:uiPriority="72"/>
-    <w:lsdException w:name="Colorful Grid Accent 2" w:uiPriority="73"/>
-    <w:lsdException w:name="Light Shading Accent 3" w:uiPriority="60"/>
-    <w:lsdException w:name="Light List Accent 3" w:uiPriority="61"/>
-    <w:lsdException w:name="Light Grid Accent 3" w:uiPriority="62"/>
-    <w:lsdException w:name="Medium Shading 1 Accent 3" w:uiPriority="63"/>
-    <w:lsdException w:name="Medium Shading 2 Accent 3" w:uiPriority="64"/>
-    <w:lsdException w:name="Medium List 1 Accent 3" w:uiPriority="65"/>
-    <w:lsdException w:name="Medium List 2 Accent 3" w:uiPriority="66"/>
-    <w:lsdException w:name="Medium Grid 1 Accent 3" w:uiPriority="67"/>
-    <w:lsdException w:name="Medium Grid 2 Accent 3" w:uiPriority="68"/>
-    <w:lsdException w:name="Medium Grid 3 Accent 3" w:uiPriority="69"/>
-    <w:lsdException w:name="Dark List Accent 3" w:uiPriority="70"/>
-    <w:lsdException w:name="Colorful Shading Accent 3" w:uiPriority="71"/>
-    <w:lsdException w:name="Colorful List Accent 3" w:uiPriority="72"/>
-    <w:lsdException w:name="Colorful Grid Accent 3" w:uiPriority="73"/>
-    <w:lsdException w:name="Light Shading Accent 4" w:uiPriority="60"/>
-    <w:lsdException w:name="Light List Accent 4" w:uiPriority="61"/>
-    <w:lsdException w:name="Light Grid Accent 4" w:uiPriority="62"/>
-    <w:lsdException w:name="Medium Shading 1 Accent 4" w:uiPriority="63"/>
-    <w:lsdException w:name="Medium Shading 2 Accent 4" w:uiPriority="64"/>
-    <w:lsdException w:name="Medium List 1 Accent 4" w:uiPriority="65"/>
-    <w:lsdException w:name="Medium List 2 Accent 4" w:uiPriority="66"/>
-    <w:lsdException w:name="Medium Grid 1 Accent 4" w:uiPriority="67"/>
-    <w:lsdException w:name="Medium Grid 2 Accent 4" w:uiPriority="68"/>
-    <w:lsdException w:name="Medium Grid 3 Accent 4" w:uiPriority="69"/>
-    <w:lsdException w:name="Dark List Accent 4" w:uiPriority="70"/>
-    <w:lsdException w:name="Colorful Shading Accent 4" w:uiPriority="71"/>
-    <w:lsdException w:name="Colorful List Accent 4" w:uiPriority="72"/>
-    <w:lsdException w:name="Colorful Grid Accent 4" w:uiPriority="73"/>
-    <w:lsdException w:name="Light Shading Accent 5" w:uiPriority="60"/>
-    <w:lsdException w:name="Light List Accent 5" w:uiPriority="61"/>
-    <w:lsdException w:name="Light Grid Accent 5" w:uiPriority="62"/>
-    <w:lsdException w:name="Medium Shading 1 Accent 5" w:uiPriority="63"/>
-    <w:lsdException w:name="Medium Shading 2 Accent 5" w:uiPriority="64"/>
-    <w:lsdException w:name="Medium List 1 Accent 5" w:uiPriority="65"/>
-    <w:lsdException w:name="Medium List 2 Accent 5" w:uiPriority="66"/>
-    <w:lsdException w:name="Medium Grid 1 Accent 5" w:uiPriority="67"/>
-    <w:lsdException w:name="Medium Grid 2 Accent 5" w:uiPriority="68"/>
-    <w:lsdException w:name="Medium Grid 3 Accent 5" w:uiPriority="69"/>
-    <w:lsdException w:name="Dark List Accent 5" w:uiPriority="70"/>
-    <w:lsdException w:name="Colorful Shading Accent 5" w:uiPriority="71"/>
-    <w:lsdException w:name="Colorful List Accent 5" w:uiPriority="72"/>
-    <w:lsdException w:name="Colorful Grid Accent 5" w:uiPriority="73"/>
-    <w:lsdException w:name="Light Shading Accent 6" w:uiPriority="60"/>
-    <w:lsdException w:name="Light List Accent 6" w:uiPriority="61"/>
-    <w:lsdException w:name="Light Grid Accent 6" w:uiPriority="62"/>
-    <w:lsdException w:name="Medium Shading 1 Accent 6" w:uiPriority="63"/>
-    <w:lsdException w:name="Medium Shading 2 Accent 6" w:uiPriority="64"/>
-    <w:lsdException w:name="Medium List 1 Accent 6" w:uiPriority="65"/>
-    <w:lsdException w:name="Medium List 2 Accent 6" w:uiPriority="66"/>
-    <w:lsdException w:name="Medium Grid 1 Accent 6" w:uiPriority="67"/>
-    <w:lsdException w:name="Medium Grid 2 Accent 6" w:uiPriority="68"/>
-    <w:lsdException w:name="Medium Grid 3 Accent 6" w:uiPriority="69"/>
-    <w:lsdException w:name="Dark List Accent 6" w:uiPriority="70"/>
-    <w:lsdException w:name="Colorful Shading Accent 6" w:uiPriority="71"/>
-    <w:lsdException w:name="Colorful List Accent 6" w:uiPriority="72"/>
-    <w:lsdException w:name="Colorful Grid Accent 6" w:uiPriority="73"/>
-    <w:lsdException w:name="Subtle Emphasis" w:uiPriority="19" w:qFormat="1"/>
-    <w:lsdException w:name="Intense Emphasis" w:uiPriority="21" w:qFormat="1"/>
-    <w:lsdException w:name="Subtle Reference" w:uiPriority="31" w:qFormat="1"/>
-    <w:lsdException w:name="Intense Reference" w:uiPriority="32" w:qFormat="1"/>
-    <w:lsdException w:name="Book Title" w:uiPriority="33" w:qFormat="1"/>
-    <w:lsdException w:name="Bibliography" w:semiHidden="1" w:uiPriority="37" w:unhideWhenUsed="1"/>
-    <w:lsdException w:name="TOC Heading" w:semiHidden="1" w:uiPriority="39" w:unhideWhenUsed="1" w:qFormat="1"/>
-    <w:lsdException w:name="Plain Table 1" w:uiPriority="41"/>
-    <w:lsdException w:name="Plain Table 2" w:uiPriority="42"/>
-    <w:lsdException w:name="Plain Table 3" w:uiPriority="43"/>
-    <w:lsdException w:name="Plain Table 4" w:uiPriority="44"/>
-    <w:lsdException w:name="Plain Table 5" w:uiPriority="45"/>
-    <w:lsdException w:name="Grid Table Light" w:uiPriority="40"/>
-    <w:lsdException w:name="Grid Table 1 Light" w:uiPriority="46"/>
-    <w:lsdException w:name="Grid Table 2" w:uiPriority="47"/>
-    <w:lsdException w:name="Grid Table 3" w:uiPriority="48"/>
-    <w:lsdException w:name="Grid Table 4" w:uiPriority="49"/>
-    <w:lsdException w:name="Grid Table 5 Dark" w:uiPriority="50"/>
-    <w:lsdException w:name="Grid Table 6 Colorful" w:uiPriority="51"/>
-    <w:lsdException w:name="Grid Table 7 Colorful" w:uiPriority="52"/>
-    <w:lsdException w:name="Grid Table 1 Light Accent 1" w:uiPriority="46"/>
-    <w:lsdException w:name="Grid Table 2 Accent 1" w:uiPriority="47"/>
-    <w:lsdException w:name="Grid Table 3 Accent 1" w:uiPriority="48"/>
-    <w:lsdException w:name="Grid Table 4 Accent 1" w:uiPriority="49"/>
-    <w:lsdException w:name="Grid Table 5 Dark Accent 1" w:uiPriority="50"/>
-    <w:lsdException w:name="Grid Table 6 Colorful Accent 1" w:uiPriority="51"/>
-    <w:lsdException w:name="Grid Table 7 Colorful Accent 1" w:uiPriority="52"/>
-    <w:lsdException w:name="Grid Table 1 Light Accent 2" w:uiPriority="46"/>
-    <w:lsdException w:name="Grid Table 2 Accent 2" w:uiPriority="47"/>
-    <w:lsdException w:name="Grid Table 3 Accent 2" w:uiPriority="48"/>
-    <w:lsdException w:name="Grid Table 4 Accent 2" w:uiPriority="49"/>
-    <w:lsdException w:name="Grid Table 5 Dark Accent 2" w:uiPriority="50"/>
-    <w:lsdException w:name="Grid Table 6 Colorful Accent 2" w:uiPriority="51"/>
-    <w:lsdException w:name="Grid Table 7 Colorful Accent 2" w:uiPriority="52"/>
-    <w:lsdException w:name="Grid Table 1 Light Accent 3" w:uiPriority="46"/>
-    <w:lsdException w:name="Grid Table 2 Accent 3" w:uiPriority="47"/>
-    <w:lsdException w:name="Grid Table 3 Accent 3" w:uiPriority="48"/>
-    <w:lsdException w:name="Grid Table 4 Accent 3" w:uiPriority="49"/>
-    <w:lsdException w:name="Grid Table 5 Dark Accent 3" w:uiPriority="50"/>
-    <w:lsdException w:name="Grid Table 6 Colorful Accent 3" w:uiPriority="51"/>
-    <w:lsdException w:name="Grid Table 7 Colorful Accent 3" w:uiPriority="52"/>
-    <w:lsdException w:name="Grid Table 1 Light Accent 4" w:uiPriority="46"/>
-    <w:lsdException w:name="Grid Table 2 Accent 4" w:uiPriority="47"/>
-    <w:lsdException w:name="Grid Table 3 Accent 4" w:uiPriority="48"/>
-    <w:lsdException w:name="Grid Table 4 Accent 4" w:uiPriority="49"/>
-    <w:lsdException w:name="Grid Table 5 Dark Accent 4" w:uiPriority="50"/>
-    <w:lsdException w:name="Grid Table 6 Colorful Accent 4" w:uiPriority="51"/>
-    <w:lsdException w:name="Grid Table 7 Colorful Accent 4" w:uiPriority="52"/>
-    <w:lsdException w:name="Grid Table 1 Light Accent 5" w:uiPriority="46"/>
-    <w:lsdException w:name="Grid Table 2 Accent 5" w:uiPriority="47"/>
-    <w:lsdException w:name="Grid Table 3 Accent 5" w:uiPriority="48"/>
-    <w:lsdException w:name="Grid Table 4 Accent 5" w:uiPriority="49"/>
-    <w:lsdException w:name="Grid Table 5 Dark Accent 5" w:uiPriority="50"/>
-    <w:lsdException w:name="Grid Table 6 Colorful Accent 5" w:uiPriority="51"/>
-    <w:lsdException w:name="Grid Table 7 Colorful Accent 5" w:uiPriority="52"/>
-    <w:lsdException w:name="Grid Table 1 Light Accent 6" w:uiPriority="46"/>
-    <w:lsdException w:name="Grid Table 2 Accent 6" w:uiPriority="47"/>
-    <w:lsdException w:name="Grid Table 3 Accent 6" w:uiPriority="48"/>
-    <w:lsdException w:name="Grid Table 4 Accent 6" w:uiPriority="49"/>
-    <w:lsdException w:name="Grid Table 5 Dark Accent 6" w:uiPriority="50"/>
-    <w:lsdException w:name="Grid Table 6 Colorful Accent 6" w:uiPriority="51"/>
-    <w:lsdException w:name="Grid Table 7 Colorful Accent 6" w:uiPriority="52"/>
-    <w:lsdException w:name="List Table 1 Light" w:uiPriority="46"/>
-    <w:lsdException w:name="List Table 2" w:uiPriority="47"/>
-    <w:lsdException w:name="List Table 3" w:uiPriority="48"/>
-    <w:lsdException w:name="List Table 4" w:uiPriority="49"/>
-    <w:lsdException w:name="List Table 5 Dark" w:uiPriority="50"/>
-    <w:lsdException w:name="List Table 6 Colorful" w:uiPriority="51"/>
-    <w:lsdException w:name="List Table 7 Colorful" w:uiPriority="52"/>
-    <w:lsdException w:name="List Table 1 Light Accent 1" w:uiPriority="46"/>
-    <w:lsdException w:name="List Table 2 Accent 1" w:uiPriority="47"/>
-    <w:lsdException w:name="List Table 3 Accent 1" w:uiPriority="48"/>
-    <w:lsdException w:name="List Table 4 Accent 1" w:uiPriority="49"/>
-    <w:lsdException w:name="List Table 5 Dark Accent 1" w:uiPriority="50"/>
-    <w:lsdException w:name="List Table 6 Colorful Accent 1" w:uiPriority="51"/>
-    <w:lsdException w:name="List Table 7 Colorful Accent 1" w:uiPriority="52"/>
-    <w:lsdException w:name="List Table 1 Light Accent 2" w:uiPriority="46"/>
-    <w:lsdException w:name="List Table 2 Accent 2" w:uiPriority="47"/>
-    <w:lsdException w:name="List Table 3 Accent 2" w:uiPriority="48"/>
-    <w:lsdException w:name="List Table 4 Accent 2" w:uiPriority="49"/>
-    <w:lsdException w:name="List Table 5 Dark Accent 2" w:uiPriority="50"/>
-    <w:lsdException w:name="List Table 6 Colorful Accent 2" w:uiPriority="51"/>
-    <w:lsdException w:name="List Table 7 Colorful Accent 2" w:uiPriority="52"/>
-    <w:lsdException w:name="List Table 1 Light Accent 3" w:uiPriority="46"/>
-    <w:lsdException w:name="List Table 2 Accent 3" w:uiPriority="47"/>
-    <w:lsdException w:name="List Table 3 Accent 3" w:uiPriority="48"/>
-    <w:lsdException w:name="List Table 4 Accent 3" w:uiPriority="49"/>
-    <w:lsdException w:name="List Table 5 Dark Accent 3" w:uiPriority="50"/>
-    <w:lsdException w:name="List Table 6 Colorful Accent 3" w:uiPriority="51"/>
-    <w:lsdException w:name="List Table 7 Colorful Accent 3" w:uiPriority="52"/>
-    <w:lsdException w:name="List Table 1 Light Accent 4" w:uiPriority="46"/>
-    <w:lsdException w:name="List Table 2 Accent 4" w:uiPriority="47"/>
-    <w:lsdException w:name="List Table 3 Accent 4" w:uiPriority="48"/>
-    <w:lsdException w:name="List Table 4 Accent 4" w:uiPriority="49"/>
-    <w:lsdException w:name="List Table 5 Dark Accent 4" w:uiPriority="50"/>
-    <w:lsdException w:name="List Table 6 Colorful Accent 4" w:uiPriority="51"/>
-    <w:lsdException w:name="List Table 7 Colorful Accent 4" w:uiPriority="52"/>
-    <w:lsdException w:name="List Table 1 Light Accent 5" w:uiPriority="46"/>
-    <w:lsdException w:name="List Table 2 Accent 5" w:uiPriority="47"/>
-    <w:lsdException w:name="List Table 3 Accent 5" w:uiPriority="48"/>
-    <w:lsdException w:name="List Table 4 Accent 5" w:uiPriority="49"/>
-    <w:lsdException w:name="List Table 5 Dark Accent 5" w:uiPriority="50"/>
-    <w:lsdException w:name="List Table 6 Colorful Accent 5" w:uiPriority="51"/>
-    <w:lsdException w:name="List Table 7 Colorful Accent 5" w:uiPriority="52"/>
-    <w:lsdException w:name="List Table 1 Light Accent 6" w:uiPriority="46"/>
-    <w:lsdException w:name="List Table 2 Accent 6" w:uiPriority="47"/>
-    <w:lsdException w:name="List Table 3 Accent 6" w:uiPriority="48"/>
-    <w:lsdException w:name="List Table 4 Accent 6" w:uiPriority="49"/>
-    <w:lsdException w:name="List Table 5 Dark Accent 6" w:uiPriority="50"/>
-    <w:lsdException w:name="List Table 6 Colorful Accent 6" w:uiPriority="51"/>
-    <w:lsdException w:name="List Table 7 Colorful Accent 6" w:uiPriority="52"/>
-    <w:lsdException w:name="Mention" w:semiHidden="1" w:unhideWhenUsed="1"/>
-    <w:lsdException w:name="Smart Hyperlink" w:semiHidden="1" w:unhideWhenUsed="1"/>
-    <w:lsdException w:name="Hashtag" w:semiHidden="1" w:unhideWhenUsed="1"/>
-    <w:lsdException w:name="Unresolved Mention" w:semiHidden="1" w:unhideWhenUsed="1"/>
-    <w:lsdException w:name="Smart Link" w:semiHidden="1" w:unhideWhenUsed="1"/>
-  </w:latentStyles>
-  <w:style w:type="paragraph" w:default="1" w:styleId="Normal">
-    <w:name w:val="Normal"/>
-    <w:qFormat/>
-    <w:rsid w:val="00A014D2"/>
-  </w:style>
-  <w:style w:type="character" w:default="1" w:styleId="DefaultParagraphFont">
-    <w:name w:val="Default Paragraph Font"/>
-    <w:uiPriority w:val="1"/>
-    <w:semiHidden/>
-    <w:unhideWhenUsed/>
-  </w:style>
-  <w:style w:type="table" w:default="1" w:styleId="TableNormal">
-    <w:name w:val="Normal Table"/>
-    <w:uiPriority w:val="99"/>
-    <w:semiHidden/>
-    <w:unhideWhenUsed/>
-    <w:tblPr>
-      <w:tblInd w:w="0" w:type="dxa"/>
-      <w:tblCellMar>
-        <w:top w:w="0" w:type="dxa"/>
-        <w:left w:w="108" w:type="dxa"/>
-        <w:bottom w:w="0" w:type="dxa"/>
-        <w:right w:w="108" w:type="dxa"/>
-      </w:tblCellMar>
-    </w:tblPr>
-  </w:style>
-  <w:style w:type="numbering" w:default="1" w:styleId="NoList">
-    <w:name w:val="No List"/>
-    <w:uiPriority w:val="99"/>
-    <w:semiHidden/>
-    <w:unhideWhenUsed/>
-  </w:style>
-  <w:style w:type="character" w:styleId="PlaceholderText">
-    <w:name w:val="Placeholder Text"/>
-    <w:basedOn w:val="DefaultParagraphFont"/>
-    <w:uiPriority w:val="99"/>
-    <w:semiHidden/>
-    <w:rsid w:val="006E1D52"/>
-    <w:rPr>
-      <w:color w:val="808080"/>
-    </w:rPr>
-  </w:style>
-  <w:style w:type="paragraph" w:customStyle="1" w:styleId="57078FC5A3B1483BB2051E591E437AFC">
-    <w:name w:val="57078FC5A3B1483BB2051E591E437AFC"/>
-    <w:rsid w:val="006E1D52"/>
-  </w:style>
-</w:styles>
-</file>
-
-<file path=word/glossary/webSettings.xml><?xml version="1.0" encoding="utf-8"?>
-<w:webSettings xmlns:mc="http://schemas.openxmlformats.org/markup-compatibility/2006" xmlns:r="http://schemas.openxmlformats.org/officeDocument/2006/relationships" xmlns:w="http://schemas.openxmlformats.org/wordprocessingml/2006/main" xmlns:w14="http://schemas.microsoft.com/office/word/2010/wordml" xmlns:w15="http://schemas.microsoft.com/office/word/2012/wordml" xmlns:w16cex="http://schemas.microsoft.com/office/word/2018/wordml/cex" xmlns:w16cid="http://schemas.microsoft.com/office/word/2016/wordml/cid" xmlns:w16="http://schemas.microsoft.com/office/word/2018/wordml" xmlns:w16sdtdh="http://schemas.microsoft.com/office/word/2020/wordml/sdtdatahash" xmlns:w16se="http://schemas.microsoft.com/office/word/2015/wordml/symex" mc:Ignorable="w14 w15 w16se w16cid w16 w16cex w16sdtdh">
-  <w:optimizeForBrowser/>
-</w:webSettings>
-</file>
-
 <file path=word/theme/theme1.xml><?xml version="1.0" encoding="utf-8"?>
 <a:theme xmlns:a="http://schemas.openxmlformats.org/drawingml/2006/main" name="Office Theme">
   <a:themeElements>

</xml_diff>